<commit_message>
Informe de AM terminado
</commit_message>
<xml_diff>
--- a/Telecomunicaciones I/Practica de laboratorio AM y DSB/Practica AM Juan Agustin Avila.docx
+++ b/Telecomunicaciones I/Practica de laboratorio AM y DSB/Practica AM Juan Agustin Avila.docx
@@ -536,7 +536,6 @@
         <w:t>=620kHz.</w:t>
       </w:r>
     </w:p>
-    <w:p/>
     <w:p>
       <w:pPr>
         <w:pStyle w:val="Prrafodelista"/>
@@ -569,11 +568,6 @@
     </w:p>
     <w:p>
       <w:pPr>
-        <w:ind w:left="360"/>
-      </w:pPr>
-    </w:p>
-    <w:p>
-      <w:pPr>
         <w:pStyle w:val="Prrafodelista"/>
         <w:numPr>
           <w:ilvl w:val="0"/>
@@ -590,9 +584,39 @@
     <w:p>
       <w:pPr>
         <w:pStyle w:val="Prrafodelista"/>
-      </w:pPr>
-    </w:p>
-    <w:p/>
+        <w:numPr>
+          <w:ilvl w:val="0"/>
+          <w:numId w:val="22"/>
+        </w:numPr>
+      </w:pPr>
+      <w:r>
+        <w:t>Se c</w:t>
+      </w:r>
+      <w:r>
+        <w:t xml:space="preserve">onecta un canal del osciloscopio a la entrada de la moduladora y el otro a una de las salidas de la señal modulada. </w:t>
+      </w:r>
+      <w:r>
+        <w:t>Se varía</w:t>
+      </w:r>
+      <w:r>
+        <w:t xml:space="preserve"> el </w:t>
+      </w:r>
+      <w:r>
+        <w:t>potenciómetro</w:t>
+      </w:r>
+      <w:r>
+        <w:t xml:space="preserve"> de ajuste de </w:t>
+      </w:r>
+      <w:r>
+        <w:t>portadora</w:t>
+      </w:r>
+      <w:r>
+        <w:t xml:space="preserve"> hasta obtener una forma de onda de AM</w:t>
+      </w:r>
+      <w:r>
+        <w:t>. Se observa que para un valor de 0.834 del potenciómetro, se consigue una modulación aproximada de 1.</w:t>
+      </w:r>
+    </w:p>
     <w:p>
       <w:pPr>
         <w:pStyle w:val="Prrafodelista"/>
@@ -602,34 +626,28 @@
         </w:numPr>
       </w:pPr>
       <w:r>
-        <w:t>Se c</w:t>
-      </w:r>
-      <w:r>
-        <w:t xml:space="preserve">onecta un canal del osciloscopio a la entrada de la moduladora y el otro a una de las salidas de la señal modulada. </w:t>
-      </w:r>
-      <w:r>
-        <w:t>Se varía</w:t>
-      </w:r>
-      <w:r>
-        <w:t xml:space="preserve"> el </w:t>
-      </w:r>
-      <w:r>
-        <w:t>potenciómetro</w:t>
-      </w:r>
-      <w:r>
-        <w:t xml:space="preserve"> de ajuste de </w:t>
-      </w:r>
-      <w:r>
-        <w:t>portadora</w:t>
-      </w:r>
-      <w:r>
-        <w:t xml:space="preserve"> hasta obtener una forma de onda de AM</w:t>
-      </w:r>
-      <w:r>
-        <w:t>. Se observa que para un valor de 0.834 del potenciómetro, se consigue una modulación aproximada de 1.</w:t>
-      </w:r>
-    </w:p>
-    <w:p/>
+        <w:lastRenderedPageBreak/>
+        <w:t>Se varían</w:t>
+      </w:r>
+      <w:r>
+        <w:t xml:space="preserve"> los niveles de las señales de ambos generadores y </w:t>
+      </w:r>
+      <w:r>
+        <w:t xml:space="preserve">se </w:t>
+      </w:r>
+      <w:r>
+        <w:t xml:space="preserve">observa las variaciones que producen en la forma de onda modulada. </w:t>
+      </w:r>
+      <w:r>
+        <w:t>Se toma nota de las formas de onda para</w:t>
+      </w:r>
+      <w:r>
+        <w:t xml:space="preserve"> los casos de modulación con m&lt;1, m=1 y m&gt;</w:t>
+      </w:r>
+      <w:r>
+        <w:t>1.</w:t>
+      </w:r>
+    </w:p>
     <w:p>
       <w:pPr>
         <w:pStyle w:val="Prrafodelista"/>
@@ -639,28 +657,15 @@
         </w:numPr>
       </w:pPr>
       <w:r>
-        <w:t>Se varían</w:t>
-      </w:r>
-      <w:r>
-        <w:t xml:space="preserve"> los niveles de las señales de ambos generadores y </w:t>
-      </w:r>
-      <w:r>
-        <w:t xml:space="preserve">se </w:t>
-      </w:r>
-      <w:r>
-        <w:t xml:space="preserve">observa las variaciones que producen en la forma de onda modulada. </w:t>
-      </w:r>
-      <w:r>
-        <w:t>Se toma nota de las formas de onda para</w:t>
-      </w:r>
-      <w:r>
-        <w:t xml:space="preserve"> los casos de modulación con m&lt;1, m=1 y m&gt;</w:t>
-      </w:r>
-      <w:r>
-        <w:t>1.</w:t>
-      </w:r>
-    </w:p>
-    <w:p/>
+        <w:t>Se visualiza</w:t>
+      </w:r>
+      <w:r>
+        <w:t>, para el caso de m&gt;1, el cambio de fase de la portadora cuando esta cruza por cero</w:t>
+      </w:r>
+      <w:r>
+        <w:t>.</w:t>
+      </w:r>
+    </w:p>
     <w:p>
       <w:pPr>
         <w:pStyle w:val="Prrafodelista"/>
@@ -670,24 +675,20 @@
         </w:numPr>
       </w:pPr>
       <w:r>
-        <w:t>Se visualiza</w:t>
-      </w:r>
-      <w:r>
-        <w:t>, para el caso de m&gt;1, el cambio de fase de la portadora cuando esta cruza por cero</w:t>
-      </w:r>
-      <w:r>
-        <w:t>.</w:t>
-      </w:r>
-    </w:p>
-    <w:p>
-      <w:pPr>
-        <w:pStyle w:val="Prrafodelista"/>
-      </w:pPr>
-    </w:p>
-    <w:p>
-      <w:pPr>
-        <w:pStyle w:val="Prrafodelista"/>
-      </w:pPr>
+        <w:t>Se varía</w:t>
+      </w:r>
+      <w:r>
+        <w:t xml:space="preserve"> la frecuencia de la portado</w:t>
+      </w:r>
+      <w:r>
+        <w:t>ra en un rango amplio y se observa</w:t>
+      </w:r>
+      <w:r>
+        <w:t xml:space="preserve"> qué suced</w:t>
+      </w:r>
+      <w:r>
+        <w:t>e con la forma de onda modulada.</w:t>
+      </w:r>
     </w:p>
     <w:p>
       <w:pPr>
@@ -698,25 +699,33 @@
         </w:numPr>
       </w:pPr>
       <w:r>
-        <w:t>Se varía</w:t>
-      </w:r>
-      <w:r>
-        <w:t xml:space="preserve"> la frecuencia de la portado</w:t>
-      </w:r>
-      <w:r>
-        <w:t>ra en un rango amplio y se observa</w:t>
-      </w:r>
-      <w:r>
-        <w:t xml:space="preserve"> qué sucede</w:t>
-      </w:r>
-      <w:r>
-        <w:t xml:space="preserve"> </w:t>
-      </w:r>
-      <w:r>
-        <w:t>con la forma de onda modulada.</w:t>
-      </w:r>
-    </w:p>
-    <w:p/>
+        <w:t>Con el modo de trabajo X-Y</w:t>
+      </w:r>
+      <w:r>
+        <w:t xml:space="preserve">, </w:t>
+      </w:r>
+      <w:r>
+        <w:t xml:space="preserve">se </w:t>
+      </w:r>
+      <w:r>
+        <w:t xml:space="preserve">conecta la </w:t>
+      </w:r>
+      <w:r>
+        <w:t>salida y la entrada y se observa</w:t>
+      </w:r>
+      <w:r>
+        <w:t xml:space="preserve"> la figura resultante</w:t>
+      </w:r>
+      <w:r>
+        <w:t xml:space="preserve"> para distintos valores de m</w:t>
+      </w:r>
+      <w:r>
+        <w:t xml:space="preserve">. Esta figura se llama "patrón </w:t>
+      </w:r>
+      <w:r>
+        <w:t>trapezoidal".</w:t>
+      </w:r>
+    </w:p>
     <w:p>
       <w:pPr>
         <w:pStyle w:val="Prrafodelista"/>
@@ -726,74 +735,10 @@
         </w:numPr>
       </w:pPr>
       <w:r>
-        <w:t>Con el modo de trabajo X-Y</w:t>
-      </w:r>
-      <w:r>
-        <w:t xml:space="preserve">, </w:t>
-      </w:r>
-      <w:r>
-        <w:t xml:space="preserve">se </w:t>
-      </w:r>
-      <w:r>
-        <w:t>conecta la</w:t>
-      </w:r>
-      <w:r>
-        <w:t xml:space="preserve"> </w:t>
-      </w:r>
-      <w:r>
-        <w:t>salida y la entrada y se observa</w:t>
-      </w:r>
-      <w:r>
-        <w:t xml:space="preserve"> la figura resultante</w:t>
-      </w:r>
-      <w:r>
-        <w:t xml:space="preserve"> para distintos valores de m</w:t>
-      </w:r>
-      <w:r>
-        <w:t>. Esta figura se llama "patrón</w:t>
-      </w:r>
-      <w:r>
-        <w:t xml:space="preserve"> </w:t>
-      </w:r>
-      <w:r>
-        <w:t>trapezoidal".</w:t>
-      </w:r>
-    </w:p>
-    <w:p>
-      <w:pPr>
-        <w:pStyle w:val="Prrafodelista"/>
-      </w:pPr>
-    </w:p>
-    <w:p>
-      <w:pPr>
-        <w:pStyle w:val="Prrafodelista"/>
-      </w:pPr>
-    </w:p>
-    <w:p>
-      <w:pPr>
-        <w:pStyle w:val="Prrafodelista"/>
-        <w:numPr>
-          <w:ilvl w:val="0"/>
-          <w:numId w:val="22"/>
-        </w:numPr>
-      </w:pPr>
-      <w:r>
         <w:t>Se a</w:t>
       </w:r>
       <w:r>
-        <w:t>umenta la tensión de las señales moduladora y portadora hasta producir recorte</w:t>
-      </w:r>
-      <w:r>
-        <w:t xml:space="preserve"> </w:t>
-      </w:r>
-      <w:r>
-        <w:t>por saturación en la forma de onda de la envolvente, teniendo cuidado de que no</w:t>
-      </w:r>
-      <w:r>
-        <w:t xml:space="preserve"> </w:t>
-      </w:r>
-      <w:r>
-        <w:t>haya sobre modulación.</w:t>
+        <w:t>umenta la tensión de las señales moduladora y portadora hasta producir recorte por saturación en la forma de onda de la envolvente, teniendo cuidado de que no haya sobre modulación.</w:t>
       </w:r>
     </w:p>
     <w:p/>
@@ -811,15 +756,10 @@
         <w:pStyle w:val="Ttulo2"/>
       </w:pPr>
       <w:r>
-        <w:t>Dibuje las formas de onda de la señal modulada cuando m&lt;1, m = 1, m &gt; 1 y para</w:t>
-      </w:r>
-      <w:r>
-        <w:t xml:space="preserve"> </w:t>
-      </w:r>
-      <w:r>
-        <w:t>el caso de distorsión de envolvente.</w:t>
-      </w:r>
-    </w:p>
+        <w:t>Dibuje las formas de onda de la señal modulada cuando m&lt;1, m = 1, m &gt; 1 y para el caso de distorsión de envolvente.</w:t>
+      </w:r>
+    </w:p>
+    <w:p/>
     <w:p>
       <w:r>
         <w:t>Para m&lt;1(potenciómetro en 0.95):</w:t>
@@ -876,9 +816,8 @@
     </w:p>
     <w:p>
       <w:r>
-        <w:lastRenderedPageBreak/>
         <w:pict>
-          <v:shape id="_x0000_i1025" type="#_x0000_t75" style="width:452.4pt;height:188.4pt">
+          <v:shape id="_x0000_i1025" type="#_x0000_t75" style="width:452.55pt;height:188.15pt">
             <v:imagedata r:id="rId13" o:title="Screenshot_378"/>
           </v:shape>
         </w:pict>
@@ -887,6 +826,7 @@
     <w:p/>
     <w:p>
       <w:r>
+        <w:lastRenderedPageBreak/>
         <w:t>Para m&gt;1(Potenciómetro en 0.5):</w:t>
       </w:r>
     </w:p>
@@ -939,27 +879,14 @@
         <w:pStyle w:val="Ttulo2"/>
       </w:pPr>
       <w:r>
-        <w:t xml:space="preserve">Especificar entre qué valores máximos y mínimos varía la señal </w:t>
-      </w:r>
-      <w:proofErr w:type="gramStart"/>
-      <w:r>
-        <w:t>modulada</w:t>
-      </w:r>
-      <w:proofErr w:type="gramEnd"/>
-      <w:r>
-        <w:t xml:space="preserve"> en</w:t>
-      </w:r>
-      <w:r>
-        <w:t xml:space="preserve"> </w:t>
-      </w:r>
-      <w:r>
-        <w:t>amplitud cuando el índice de modulación m es igual a la unidad.</w:t>
-      </w:r>
-    </w:p>
+        <w:t>Especificar entre qué valores máximos y mínimos varía la señal modulada en amplitud cuando el índice de modulación m es igual a la unidad.</w:t>
+      </w:r>
+    </w:p>
+    <w:p/>
     <w:p>
       <w:r>
         <w:pict>
-          <v:shape id="_x0000_i1026" type="#_x0000_t75" style="width:452.4pt;height:149.4pt">
+          <v:shape id="_x0000_i1026" type="#_x0000_t75" style="width:452.55pt;height:149.55pt">
             <v:imagedata r:id="rId15" o:title="Screenshot_379"/>
           </v:shape>
         </w:pict>
@@ -978,52 +905,238 @@
         <w:t xml:space="preserve"> es 4.71mV</w:t>
       </w:r>
     </w:p>
+    <w:p/>
     <w:p>
       <w:pPr>
         <w:pStyle w:val="Ttulo2"/>
       </w:pPr>
       <w:r>
+        <w:t>Describa qué sucede cuando el índice de modulación m es mayor que 1.</w:t>
+      </w:r>
+    </w:p>
+    <w:p>
+      <w:r>
+        <w:t xml:space="preserve">Cuando el índice de modulación es mayor que 1 se observa que la envolvente toma valores “menores a cero” por lo cual al llegar a cero se invierte la fase de la señal de salida, </w:t>
+      </w:r>
+      <w:r>
+        <w:t>y la amplitud aumenta hasta el valor absoluto del módulo negativo de la moduladora, luego vuelve a llegar a cero y vuelve a invertir su fase.</w:t>
+      </w:r>
+    </w:p>
+    <w:p>
+      <w:pPr>
+        <w:pStyle w:val="Ttulo2"/>
+      </w:pPr>
+      <w:r>
+        <w:t>¿Cuánto vale la potencia promedio total de la onda modulada en amplitud, cuando la señal moduladora es un tono?</w:t>
+      </w:r>
+    </w:p>
+    <w:p/>
+    <w:p>
+      <m:oMathPara>
+        <m:oMath>
+          <m:sSub>
+            <m:sSubPr>
+              <m:ctrlPr>
+                <w:rPr>
+                  <w:rFonts w:ascii="Cambria Math" w:hAnsi="Cambria Math"/>
+                  <w:i/>
+                </w:rPr>
+              </m:ctrlPr>
+            </m:sSubPr>
+            <m:e>
+              <m:r>
+                <w:rPr>
+                  <w:rFonts w:ascii="Cambria Math" w:hAnsi="Cambria Math"/>
+                </w:rPr>
+                <m:t>S</m:t>
+              </m:r>
+            </m:e>
+            <m:sub>
+              <m:r>
+                <w:rPr>
+                  <w:rFonts w:ascii="Cambria Math" w:hAnsi="Cambria Math"/>
+                </w:rPr>
+                <m:t>T</m:t>
+              </m:r>
+            </m:sub>
+          </m:sSub>
+          <m:r>
+            <w:rPr>
+              <w:rFonts w:ascii="Cambria Math" w:hAnsi="Cambria Math"/>
+            </w:rPr>
+            <m:t>=</m:t>
+          </m:r>
+          <m:f>
+            <m:fPr>
+              <m:ctrlPr>
+                <w:rPr>
+                  <w:rFonts w:ascii="Cambria Math" w:hAnsi="Cambria Math"/>
+                  <w:i/>
+                </w:rPr>
+              </m:ctrlPr>
+            </m:fPr>
+            <m:num>
+              <m:r>
+                <w:rPr>
+                  <w:rFonts w:ascii="Cambria Math" w:hAnsi="Cambria Math"/>
+                </w:rPr>
+                <m:t>1</m:t>
+              </m:r>
+            </m:num>
+            <m:den>
+              <m:r>
+                <w:rPr>
+                  <w:rFonts w:ascii="Cambria Math" w:hAnsi="Cambria Math"/>
+                </w:rPr>
+                <m:t>2</m:t>
+              </m:r>
+            </m:den>
+          </m:f>
+          <m:sSup>
+            <m:sSupPr>
+              <m:ctrlPr>
+                <w:rPr>
+                  <w:rFonts w:ascii="Cambria Math" w:hAnsi="Cambria Math"/>
+                  <w:i/>
+                </w:rPr>
+              </m:ctrlPr>
+            </m:sSupPr>
+            <m:e>
+              <m:sSub>
+                <m:sSubPr>
+                  <m:ctrlPr>
+                    <w:rPr>
+                      <w:rFonts w:ascii="Cambria Math" w:hAnsi="Cambria Math"/>
+                      <w:i/>
+                    </w:rPr>
+                  </m:ctrlPr>
+                </m:sSubPr>
+                <m:e>
+                  <m:r>
+                    <w:rPr>
+                      <w:rFonts w:ascii="Cambria Math" w:hAnsi="Cambria Math"/>
+                    </w:rPr>
+                    <m:t>A</m:t>
+                  </m:r>
+                </m:e>
+                <m:sub>
+                  <m:r>
+                    <w:rPr>
+                      <w:rFonts w:ascii="Cambria Math" w:hAnsi="Cambria Math"/>
+                    </w:rPr>
+                    <m:t>C</m:t>
+                  </m:r>
+                </m:sub>
+              </m:sSub>
+            </m:e>
+            <m:sup>
+              <m:r>
+                <w:rPr>
+                  <w:rFonts w:ascii="Cambria Math" w:hAnsi="Cambria Math"/>
+                </w:rPr>
+                <m:t>2</m:t>
+              </m:r>
+            </m:sup>
+          </m:sSup>
+          <m:r>
+            <w:rPr>
+              <w:rFonts w:ascii="Cambria Math" w:hAnsi="Cambria Math"/>
+            </w:rPr>
+            <m:t>(1+</m:t>
+          </m:r>
+          <m:sSup>
+            <m:sSupPr>
+              <m:ctrlPr>
+                <w:rPr>
+                  <w:rFonts w:ascii="Cambria Math" w:hAnsi="Cambria Math"/>
+                  <w:i/>
+                </w:rPr>
+              </m:ctrlPr>
+            </m:sSupPr>
+            <m:e>
+              <m:r>
+                <w:rPr>
+                  <w:rFonts w:ascii="Cambria Math" w:hAnsi="Cambria Math"/>
+                </w:rPr>
+                <m:t>(</m:t>
+              </m:r>
+              <m:r>
+                <w:rPr>
+                  <w:rFonts w:ascii="Cambria Math" w:hAnsi="Cambria Math"/>
+                </w:rPr>
+                <m:t>µ</m:t>
+              </m:r>
+              <m:sSub>
+                <m:sSubPr>
+                  <m:ctrlPr>
+                    <w:rPr>
+                      <w:rFonts w:ascii="Cambria Math" w:hAnsi="Cambria Math"/>
+                      <w:i/>
+                    </w:rPr>
+                  </m:ctrlPr>
+                </m:sSubPr>
+                <m:e>
+                  <m:r>
+                    <w:rPr>
+                      <w:rFonts w:ascii="Cambria Math" w:hAnsi="Cambria Math"/>
+                    </w:rPr>
+                    <m:t>A</m:t>
+                  </m:r>
+                </m:e>
+                <m:sub>
+                  <m:r>
+                    <w:rPr>
+                      <w:rFonts w:ascii="Cambria Math" w:hAnsi="Cambria Math"/>
+                    </w:rPr>
+                    <m:t>m</m:t>
+                  </m:r>
+                </m:sub>
+              </m:sSub>
+              <m:r>
+                <w:rPr>
+                  <w:rFonts w:ascii="Cambria Math" w:hAnsi="Cambria Math"/>
+                </w:rPr>
+                <m:t>)</m:t>
+              </m:r>
+            </m:e>
+            <m:sup>
+              <m:r>
+                <w:rPr>
+                  <w:rFonts w:ascii="Cambria Math" w:hAnsi="Cambria Math"/>
+                </w:rPr>
+                <m:t>2</m:t>
+              </m:r>
+            </m:sup>
+          </m:sSup>
+          <m:r>
+            <w:rPr>
+              <w:rFonts w:ascii="Cambria Math" w:hAnsi="Cambria Math"/>
+            </w:rPr>
+            <m:t>)</m:t>
+          </m:r>
+        </m:oMath>
+      </m:oMathPara>
+    </w:p>
+    <w:p>
+      <w:r>
+        <w:t>Siendo Ac la amplitud de la portadora y Am la amplitud de la moduladora</w:t>
+      </w:r>
+      <w:r>
+        <w:t>.</w:t>
+      </w:r>
+    </w:p>
+    <w:p/>
+    <w:p/>
+    <w:p>
+      <w:pPr>
+        <w:pStyle w:val="Ttulo2"/>
+      </w:pPr>
+      <w:r>
         <w:lastRenderedPageBreak/>
-        <w:t>Describa qué sucede cuando el índice de modulación m es mayor que 1.</w:t>
-      </w:r>
-    </w:p>
-    <w:p>
-      <w:r>
-        <w:t xml:space="preserve">Cuando el índice de modulación es mayor que 1 se observa que la envolvente toma valores “menores a cero” por lo cual al llegar a cero se invierte la fase de la señal de salida, </w:t>
-      </w:r>
-      <w:r>
-        <w:t>y la amplitud aumenta hasta el valor absoluto del módulo negativo de la moduladora, luego vuelve a llegar a cero y vuelve a invertir su fase.</w:t>
-      </w:r>
-    </w:p>
-    <w:p>
-      <w:pPr>
-        <w:pStyle w:val="Ttulo2"/>
-      </w:pPr>
-      <w:r>
-        <w:t>¿Cuánto vale la potencia promedio total de la onda modulada en amplitud, cuando</w:t>
-      </w:r>
-      <w:r>
-        <w:t xml:space="preserve"> </w:t>
-      </w:r>
-      <w:r>
-        <w:t>la señal moduladora es un tono?</w:t>
+        <w:t>Coloque capturas del patrón trapezoidal para distintos valores de m y explique su interpretación.</w:t>
       </w:r>
     </w:p>
     <w:p/>
-    <w:p>
-      <w:pPr>
-        <w:pStyle w:val="Ttulo2"/>
-      </w:pPr>
-      <w:r>
-        <w:t>Coloque capturas del patrón trapezoidal para distintos valores de m y explique su</w:t>
-      </w:r>
-      <w:r>
-        <w:t xml:space="preserve"> </w:t>
-      </w:r>
-      <w:r>
-        <w:t>interpretación.</w:t>
-      </w:r>
-    </w:p>
     <w:p/>
     <w:p>
       <w:r>
@@ -1038,8 +1151,8 @@
         </w:rPr>
         <w:drawing>
           <wp:inline distT="0" distB="0" distL="0" distR="0" wp14:anchorId="6A5FF226" wp14:editId="3DE4A4CD">
-            <wp:extent cx="5760085" cy="3990975"/>
-            <wp:effectExtent l="0" t="0" r="0" b="9525"/>
+            <wp:extent cx="4949000" cy="3429000"/>
+            <wp:effectExtent l="0" t="0" r="4445" b="0"/>
             <wp:docPr id="6" name="Imagen 6"/>
             <wp:cNvGraphicFramePr>
               <a:graphicFrameLocks xmlns:a="http://schemas.openxmlformats.org/drawingml/2006/main" noChangeAspect="1"/>
@@ -1060,7 +1173,7 @@
                   <pic:spPr>
                     <a:xfrm>
                       <a:off x="0" y="0"/>
-                      <a:ext cx="5760085" cy="3990975"/>
+                      <a:ext cx="4957634" cy="3434982"/>
                     </a:xfrm>
                     <a:prstGeom prst="rect">
                       <a:avLst/>
@@ -1088,11 +1201,10 @@
           <w:noProof/>
           <w:lang w:eastAsia="es-AR"/>
         </w:rPr>
-        <w:lastRenderedPageBreak/>
         <w:drawing>
           <wp:inline distT="0" distB="0" distL="0" distR="0" wp14:anchorId="782F9EC6" wp14:editId="3B88DAA0">
-            <wp:extent cx="5760085" cy="3980180"/>
-            <wp:effectExtent l="0" t="0" r="0" b="1270"/>
+            <wp:extent cx="4781255" cy="3303815"/>
+            <wp:effectExtent l="0" t="0" r="635" b="0"/>
             <wp:docPr id="7" name="Imagen 7"/>
             <wp:cNvGraphicFramePr>
               <a:graphicFrameLocks xmlns:a="http://schemas.openxmlformats.org/drawingml/2006/main" noChangeAspect="1"/>
@@ -1113,7 +1225,7 @@
                   <pic:spPr>
                     <a:xfrm>
                       <a:off x="0" y="0"/>
-                      <a:ext cx="5760085" cy="3980180"/>
+                      <a:ext cx="4792681" cy="3311710"/>
                     </a:xfrm>
                     <a:prstGeom prst="rect">
                       <a:avLst/>
@@ -1130,6 +1242,7 @@
     <w:p/>
     <w:p>
       <w:r>
+        <w:lastRenderedPageBreak/>
         <w:t>Para m&gt;1:</w:t>
       </w:r>
     </w:p>
@@ -1141,8 +1254,8 @@
         </w:rPr>
         <w:drawing>
           <wp:inline distT="0" distB="0" distL="0" distR="0" wp14:anchorId="3950A5B7" wp14:editId="5AEDDEB1">
-            <wp:extent cx="5760085" cy="4003040"/>
-            <wp:effectExtent l="0" t="0" r="0" b="0"/>
+            <wp:extent cx="4793109" cy="3331029"/>
+            <wp:effectExtent l="0" t="0" r="7620" b="3175"/>
             <wp:docPr id="8" name="Imagen 8"/>
             <wp:cNvGraphicFramePr>
               <a:graphicFrameLocks xmlns:a="http://schemas.openxmlformats.org/drawingml/2006/main" noChangeAspect="1"/>
@@ -1163,7 +1276,7 @@
                   <pic:spPr>
                     <a:xfrm>
                       <a:off x="0" y="0"/>
-                      <a:ext cx="5760085" cy="4003040"/>
+                      <a:ext cx="4806735" cy="3340498"/>
                     </a:xfrm>
                     <a:prstGeom prst="rect">
                       <a:avLst/>
@@ -1183,34 +1296,27 @@
           <w:sz w:val="24"/>
         </w:rPr>
       </w:pPr>
-    </w:p>
-    <w:p>
-      <w:pPr>
+      <w:r>
         <w:rPr>
           <w:rFonts w:ascii="Times New Roman" w:hAnsi="Times New Roman"/>
           <w:sz w:val="24"/>
         </w:rPr>
-      </w:pPr>
-      <w:r>
+        <w:t>En el eje vertical se observa la amplitud de la señal moduladora y en el eje horizontal se observa la amplitud de la señal modulada, por lo tanto se observa la relación que hay entre las mismas</w:t>
+      </w:r>
+    </w:p>
+    <w:p>
+      <w:pPr>
         <w:rPr>
           <w:rFonts w:ascii="Times New Roman" w:hAnsi="Times New Roman"/>
           <w:sz w:val="24"/>
         </w:rPr>
-        <w:t xml:space="preserve">Se </w:t>
-      </w:r>
+      </w:pPr>
       <w:r>
         <w:rPr>
           <w:rFonts w:ascii="Times New Roman" w:hAnsi="Times New Roman"/>
           <w:sz w:val="24"/>
         </w:rPr>
-        <w:t>observa</w:t>
-      </w:r>
-      <w:r>
-        <w:rPr>
-          <w:rFonts w:ascii="Times New Roman" w:hAnsi="Times New Roman"/>
-          <w:sz w:val="24"/>
-        </w:rPr>
-        <w:t xml:space="preserve"> que</w:t>
+        <w:t>Se observa que</w:t>
       </w:r>
       <w:r>
         <w:rPr>
@@ -1313,62 +1419,1296 @@
         <w:t>(donde se produce un cambio de fase) y la amplitud vuelve a crecer.</w:t>
       </w:r>
     </w:p>
-    <w:p/>
+    <w:p>
+      <w:pPr>
+        <w:spacing w:after="0"/>
+        <w:jc w:val="left"/>
+        <w:rPr>
+          <w:rFonts w:ascii="Times New Roman" w:hAnsi="Times New Roman"/>
+          <w:sz w:val="24"/>
+        </w:rPr>
+      </w:pPr>
+    </w:p>
     <w:p>
       <w:pPr>
         <w:pStyle w:val="Ttulo2"/>
       </w:pPr>
       <w:r>
-        <w:t>Con la ayuda del Analizador de Espectro, determinar la potencia desarrollada por</w:t>
-      </w:r>
-      <w:r>
-        <w:t xml:space="preserve"> </w:t>
-      </w:r>
-      <w:r>
-        <w:t>el circuito. Medir Potencia de portadora; Potencia de bandas laterales; Ancho de</w:t>
-      </w:r>
-      <w:r>
-        <w:t xml:space="preserve"> </w:t>
-      </w:r>
-      <w:r>
-        <w:t>Banda de transmisión.</w:t>
-      </w:r>
-    </w:p>
-    <w:p/>
-    <w:p>
-      <w:pPr>
-        <w:pStyle w:val="Ttulo2"/>
-      </w:pPr>
-      <w:r>
-        <w:t>Con el mismo circuito, genere mod</w:t>
-      </w:r>
+        <w:t>C</w:t>
+      </w:r>
+      <w:r>
+        <w:t>on la ayuda del Analizador de Espectro, determinar la potencia desarrollada por el circuito. Medir Potencia de portadora; Potencia de bandas laterales; Ancho de Banda de transmisión.</w:t>
+      </w:r>
+    </w:p>
+    <w:p>
       <w:bookmarkStart w:id="0" w:name="_GoBack"/>
       <w:bookmarkEnd w:id="0"/>
       <w:r>
-        <w:t>ulación DSB y DSB + C. Coloque imágenes</w:t>
-      </w:r>
-      <w:r>
-        <w:t xml:space="preserve"> </w:t>
-      </w:r>
-      <w:r>
-        <w:t>solamente del espectro de la señal de salida.</w:t>
+        <w:rPr>
+          <w:noProof/>
+          <w:lang w:eastAsia="es-AR"/>
+        </w:rPr>
+        <w:drawing>
+          <wp:inline distT="0" distB="0" distL="0" distR="0" wp14:anchorId="785B9032" wp14:editId="67164CB5">
+            <wp:extent cx="5760085" cy="2367915"/>
+            <wp:effectExtent l="0" t="0" r="0" b="0"/>
+            <wp:docPr id="11" name="Imagen 11"/>
+            <wp:cNvGraphicFramePr>
+              <a:graphicFrameLocks xmlns:a="http://schemas.openxmlformats.org/drawingml/2006/main" noChangeAspect="1"/>
+            </wp:cNvGraphicFramePr>
+            <a:graphic xmlns:a="http://schemas.openxmlformats.org/drawingml/2006/main">
+              <a:graphicData uri="http://schemas.openxmlformats.org/drawingml/2006/picture">
+                <pic:pic xmlns:pic="http://schemas.openxmlformats.org/drawingml/2006/picture">
+                  <pic:nvPicPr>
+                    <pic:cNvPr id="1" name=""/>
+                    <pic:cNvPicPr/>
+                  </pic:nvPicPr>
+                  <pic:blipFill>
+                    <a:blip r:embed="rId19"/>
+                    <a:stretch>
+                      <a:fillRect/>
+                    </a:stretch>
+                  </pic:blipFill>
+                  <pic:spPr>
+                    <a:xfrm>
+                      <a:off x="0" y="0"/>
+                      <a:ext cx="5760085" cy="2367915"/>
+                    </a:xfrm>
+                    <a:prstGeom prst="rect">
+                      <a:avLst/>
+                    </a:prstGeom>
+                  </pic:spPr>
+                </pic:pic>
+              </a:graphicData>
+            </a:graphic>
+          </wp:inline>
+        </w:drawing>
       </w:r>
     </w:p>
     <w:p/>
     <w:p>
+      <w:r>
+        <w:t>Se observa que la amplitud en la frecuencia de portadora es de 1,04dB, mientras que en cada banda lateral la amplitud es -5,</w:t>
+      </w:r>
+      <w:r>
+        <w:t>06dB. Es decir:</w:t>
+      </w:r>
+    </w:p>
+    <w:p>
+      <m:oMathPara>
+        <m:oMath>
+          <m:sSub>
+            <m:sSubPr>
+              <m:ctrlPr>
+                <w:rPr>
+                  <w:rFonts w:ascii="Cambria Math" w:hAnsi="Cambria Math"/>
+                  <w:i/>
+                </w:rPr>
+              </m:ctrlPr>
+            </m:sSubPr>
+            <m:e>
+              <m:r>
+                <w:rPr>
+                  <w:rFonts w:ascii="Cambria Math" w:hAnsi="Cambria Math"/>
+                </w:rPr>
+                <m:t>A</m:t>
+              </m:r>
+            </m:e>
+            <m:sub>
+              <m:r>
+                <w:rPr>
+                  <w:rFonts w:ascii="Cambria Math" w:hAnsi="Cambria Math"/>
+                </w:rPr>
+                <m:t>c</m:t>
+              </m:r>
+            </m:sub>
+          </m:sSub>
+          <m:r>
+            <w:rPr>
+              <w:rFonts w:ascii="Cambria Math" w:hAnsi="Cambria Math"/>
+            </w:rPr>
+            <m:t>=1,04dB=</m:t>
+          </m:r>
+          <m:r>
+            <m:rPr>
+              <m:sty m:val="p"/>
+            </m:rPr>
+            <w:rPr>
+              <w:rFonts w:ascii="Cambria Math" w:hAnsi="Cambria Math"/>
+            </w:rPr>
+            <m:t>1.127</m:t>
+          </m:r>
+        </m:oMath>
+      </m:oMathPara>
+    </w:p>
+    <w:p>
+      <m:oMathPara>
+        <m:oMath>
+          <m:sSub>
+            <m:sSubPr>
+              <m:ctrlPr>
+                <w:rPr>
+                  <w:rFonts w:ascii="Cambria Math" w:hAnsi="Cambria Math"/>
+                  <w:i/>
+                </w:rPr>
+              </m:ctrlPr>
+            </m:sSubPr>
+            <m:e>
+              <m:r>
+                <w:rPr>
+                  <w:rFonts w:ascii="Cambria Math" w:hAnsi="Cambria Math"/>
+                </w:rPr>
+                <m:t>A</m:t>
+              </m:r>
+            </m:e>
+            <m:sub>
+              <m:r>
+                <w:rPr>
+                  <w:rFonts w:ascii="Cambria Math" w:hAnsi="Cambria Math"/>
+                </w:rPr>
+                <m:t>sb</m:t>
+              </m:r>
+            </m:sub>
+          </m:sSub>
+          <m:r>
+            <w:rPr>
+              <w:rFonts w:ascii="Cambria Math" w:hAnsi="Cambria Math"/>
+            </w:rPr>
+            <m:t>=</m:t>
+          </m:r>
+          <m:r>
+            <w:rPr>
+              <w:rFonts w:ascii="Cambria Math" w:hAnsi="Cambria Math"/>
+            </w:rPr>
+            <m:t>-5</m:t>
+          </m:r>
+          <m:r>
+            <w:rPr>
+              <w:rFonts w:ascii="Cambria Math" w:hAnsi="Cambria Math"/>
+            </w:rPr>
+            <m:t>,0</m:t>
+          </m:r>
+          <m:r>
+            <w:rPr>
+              <w:rFonts w:ascii="Cambria Math" w:hAnsi="Cambria Math"/>
+            </w:rPr>
+            <m:t>6</m:t>
+          </m:r>
+          <m:r>
+            <w:rPr>
+              <w:rFonts w:ascii="Cambria Math" w:hAnsi="Cambria Math"/>
+            </w:rPr>
+            <m:t>dB=</m:t>
+          </m:r>
+          <m:r>
+            <w:rPr>
+              <w:rFonts w:ascii="Cambria Math" w:hAnsi="Cambria Math"/>
+            </w:rPr>
+            <m:t>0,5584</m:t>
+          </m:r>
+        </m:oMath>
+      </m:oMathPara>
+    </w:p>
+    <w:p>
+      <m:oMathPara>
+        <m:oMath>
+          <m:sSub>
+            <m:sSubPr>
+              <m:ctrlPr>
+                <w:rPr>
+                  <w:rFonts w:ascii="Cambria Math" w:hAnsi="Cambria Math"/>
+                  <w:i/>
+                </w:rPr>
+              </m:ctrlPr>
+            </m:sSubPr>
+            <m:e>
+              <m:r>
+                <w:rPr>
+                  <w:rFonts w:ascii="Cambria Math" w:hAnsi="Cambria Math"/>
+                </w:rPr>
+                <m:t>P</m:t>
+              </m:r>
+            </m:e>
+            <m:sub>
+              <m:r>
+                <w:rPr>
+                  <w:rFonts w:ascii="Cambria Math" w:hAnsi="Cambria Math"/>
+                </w:rPr>
+                <m:t>c</m:t>
+              </m:r>
+            </m:sub>
+          </m:sSub>
+          <m:r>
+            <w:rPr>
+              <w:rFonts w:ascii="Cambria Math" w:hAnsi="Cambria Math"/>
+            </w:rPr>
+            <m:t>=</m:t>
+          </m:r>
+          <m:sSup>
+            <m:sSupPr>
+              <m:ctrlPr>
+                <w:rPr>
+                  <w:rFonts w:ascii="Cambria Math" w:hAnsi="Cambria Math"/>
+                  <w:i/>
+                </w:rPr>
+              </m:ctrlPr>
+            </m:sSupPr>
+            <m:e>
+              <m:sSub>
+                <m:sSubPr>
+                  <m:ctrlPr>
+                    <w:rPr>
+                      <w:rFonts w:ascii="Cambria Math" w:hAnsi="Cambria Math"/>
+                      <w:i/>
+                    </w:rPr>
+                  </m:ctrlPr>
+                </m:sSubPr>
+                <m:e>
+                  <m:r>
+                    <w:rPr>
+                      <w:rFonts w:ascii="Cambria Math" w:hAnsi="Cambria Math"/>
+                    </w:rPr>
+                    <m:t>A</m:t>
+                  </m:r>
+                </m:e>
+                <m:sub>
+                  <m:r>
+                    <w:rPr>
+                      <w:rFonts w:ascii="Cambria Math" w:hAnsi="Cambria Math"/>
+                    </w:rPr>
+                    <m:t>c</m:t>
+                  </m:r>
+                </m:sub>
+              </m:sSub>
+            </m:e>
+            <m:sup>
+              <m:r>
+                <w:rPr>
+                  <w:rFonts w:ascii="Cambria Math" w:hAnsi="Cambria Math"/>
+                </w:rPr>
+                <m:t>2</m:t>
+              </m:r>
+            </m:sup>
+          </m:sSup>
+          <m:r>
+            <w:rPr>
+              <w:rFonts w:ascii="Cambria Math" w:hAnsi="Cambria Math"/>
+            </w:rPr>
+            <m:t>=</m:t>
+          </m:r>
+          <m:sSup>
+            <m:sSupPr>
+              <m:ctrlPr>
+                <w:rPr>
+                  <w:rFonts w:ascii="Cambria Math" w:hAnsi="Cambria Math"/>
+                  <w:i/>
+                </w:rPr>
+              </m:ctrlPr>
+            </m:sSupPr>
+            <m:e>
+              <m:r>
+                <m:rPr>
+                  <m:sty m:val="p"/>
+                </m:rPr>
+                <w:rPr>
+                  <w:rFonts w:ascii="Cambria Math" w:hAnsi="Cambria Math"/>
+                </w:rPr>
+                <m:t>1.127</m:t>
+              </m:r>
+            </m:e>
+            <m:sup>
+              <m:r>
+                <w:rPr>
+                  <w:rFonts w:ascii="Cambria Math" w:hAnsi="Cambria Math"/>
+                </w:rPr>
+                <m:t>2</m:t>
+              </m:r>
+            </m:sup>
+          </m:sSup>
+          <m:r>
+            <w:rPr>
+              <w:rFonts w:ascii="Cambria Math" w:hAnsi="Cambria Math"/>
+            </w:rPr>
+            <m:t>=1.27W</m:t>
+          </m:r>
+        </m:oMath>
+      </m:oMathPara>
+    </w:p>
+    <w:p>
+      <m:oMathPara>
+        <m:oMath>
+          <m:sSub>
+            <m:sSubPr>
+              <m:ctrlPr>
+                <w:rPr>
+                  <w:rFonts w:ascii="Cambria Math" w:hAnsi="Cambria Math"/>
+                  <w:i/>
+                </w:rPr>
+              </m:ctrlPr>
+            </m:sSubPr>
+            <m:e>
+              <m:r>
+                <w:rPr>
+                  <w:rFonts w:ascii="Cambria Math" w:hAnsi="Cambria Math"/>
+                </w:rPr>
+                <m:t>P</m:t>
+              </m:r>
+            </m:e>
+            <m:sub>
+              <m:r>
+                <w:rPr>
+                  <w:rFonts w:ascii="Cambria Math" w:hAnsi="Cambria Math"/>
+                </w:rPr>
+                <m:t>sb</m:t>
+              </m:r>
+            </m:sub>
+          </m:sSub>
+          <m:r>
+            <w:rPr>
+              <w:rFonts w:ascii="Cambria Math" w:hAnsi="Cambria Math"/>
+            </w:rPr>
+            <m:t>=</m:t>
+          </m:r>
+          <m:sSup>
+            <m:sSupPr>
+              <m:ctrlPr>
+                <w:rPr>
+                  <w:rFonts w:ascii="Cambria Math" w:hAnsi="Cambria Math"/>
+                  <w:i/>
+                </w:rPr>
+              </m:ctrlPr>
+            </m:sSupPr>
+            <m:e>
+              <m:sSub>
+                <m:sSubPr>
+                  <m:ctrlPr>
+                    <w:rPr>
+                      <w:rFonts w:ascii="Cambria Math" w:hAnsi="Cambria Math"/>
+                      <w:i/>
+                    </w:rPr>
+                  </m:ctrlPr>
+                </m:sSubPr>
+                <m:e>
+                  <m:r>
+                    <w:rPr>
+                      <w:rFonts w:ascii="Cambria Math" w:hAnsi="Cambria Math"/>
+                    </w:rPr>
+                    <m:t>A</m:t>
+                  </m:r>
+                </m:e>
+                <m:sub>
+                  <m:r>
+                    <w:rPr>
+                      <w:rFonts w:ascii="Cambria Math" w:hAnsi="Cambria Math"/>
+                    </w:rPr>
+                    <m:t>sb</m:t>
+                  </m:r>
+                </m:sub>
+              </m:sSub>
+            </m:e>
+            <m:sup>
+              <m:r>
+                <w:rPr>
+                  <w:rFonts w:ascii="Cambria Math" w:hAnsi="Cambria Math"/>
+                </w:rPr>
+                <m:t>2</m:t>
+              </m:r>
+            </m:sup>
+          </m:sSup>
+          <m:r>
+            <w:rPr>
+              <w:rFonts w:ascii="Cambria Math" w:hAnsi="Cambria Math"/>
+            </w:rPr>
+            <m:t>=</m:t>
+          </m:r>
+          <m:sSup>
+            <m:sSupPr>
+              <m:ctrlPr>
+                <w:rPr>
+                  <w:rFonts w:ascii="Cambria Math" w:hAnsi="Cambria Math"/>
+                  <w:i/>
+                </w:rPr>
+              </m:ctrlPr>
+            </m:sSupPr>
+            <m:e>
+              <m:r>
+                <w:rPr>
+                  <w:rFonts w:ascii="Cambria Math" w:hAnsi="Cambria Math"/>
+                </w:rPr>
+                <m:t>0.5584</m:t>
+              </m:r>
+            </m:e>
+            <m:sup>
+              <m:r>
+                <w:rPr>
+                  <w:rFonts w:ascii="Cambria Math" w:hAnsi="Cambria Math"/>
+                </w:rPr>
+                <m:t>2</m:t>
+              </m:r>
+            </m:sup>
+          </m:sSup>
+          <m:r>
+            <w:rPr>
+              <w:rFonts w:ascii="Cambria Math" w:hAnsi="Cambria Math"/>
+            </w:rPr>
+            <m:t>=</m:t>
+          </m:r>
+          <m:r>
+            <w:rPr>
+              <w:rFonts w:ascii="Cambria Math" w:hAnsi="Cambria Math"/>
+            </w:rPr>
+            <m:t>0.312</m:t>
+          </m:r>
+          <m:r>
+            <w:rPr>
+              <w:rFonts w:ascii="Cambria Math" w:hAnsi="Cambria Math"/>
+            </w:rPr>
+            <m:t>W</m:t>
+          </m:r>
+        </m:oMath>
+      </m:oMathPara>
+    </w:p>
+    <w:p>
+      <w:r>
+        <w:t>La potencia total de salida es la suma de la potencia de portadora más sus dos bandas laterales, es decir:</w:t>
+      </w:r>
+    </w:p>
+    <w:p>
+      <m:oMathPara>
+        <m:oMath>
+          <m:sSub>
+            <m:sSubPr>
+              <m:ctrlPr>
+                <w:rPr>
+                  <w:rFonts w:ascii="Cambria Math" w:hAnsi="Cambria Math"/>
+                  <w:i/>
+                </w:rPr>
+              </m:ctrlPr>
+            </m:sSubPr>
+            <m:e>
+              <m:r>
+                <w:rPr>
+                  <w:rFonts w:ascii="Cambria Math" w:hAnsi="Cambria Math"/>
+                </w:rPr>
+                <m:t>S</m:t>
+              </m:r>
+            </m:e>
+            <m:sub>
+              <m:r>
+                <w:rPr>
+                  <w:rFonts w:ascii="Cambria Math" w:hAnsi="Cambria Math"/>
+                </w:rPr>
+                <m:t>T</m:t>
+              </m:r>
+            </m:sub>
+          </m:sSub>
+          <m:r>
+            <w:rPr>
+              <w:rFonts w:ascii="Cambria Math" w:hAnsi="Cambria Math"/>
+            </w:rPr>
+            <m:t>=</m:t>
+          </m:r>
+          <m:sSub>
+            <m:sSubPr>
+              <m:ctrlPr>
+                <w:rPr>
+                  <w:rFonts w:ascii="Cambria Math" w:hAnsi="Cambria Math"/>
+                  <w:i/>
+                </w:rPr>
+              </m:ctrlPr>
+            </m:sSubPr>
+            <m:e>
+              <m:r>
+                <w:rPr>
+                  <w:rFonts w:ascii="Cambria Math" w:hAnsi="Cambria Math"/>
+                </w:rPr>
+                <m:t>P</m:t>
+              </m:r>
+            </m:e>
+            <m:sub>
+              <m:r>
+                <w:rPr>
+                  <w:rFonts w:ascii="Cambria Math" w:hAnsi="Cambria Math"/>
+                </w:rPr>
+                <m:t>c</m:t>
+              </m:r>
+            </m:sub>
+          </m:sSub>
+          <m:r>
+            <w:rPr>
+              <w:rFonts w:ascii="Cambria Math" w:hAnsi="Cambria Math"/>
+            </w:rPr>
+            <m:t>+2</m:t>
+          </m:r>
+          <m:sSub>
+            <m:sSubPr>
+              <m:ctrlPr>
+                <w:rPr>
+                  <w:rFonts w:ascii="Cambria Math" w:hAnsi="Cambria Math"/>
+                  <w:i/>
+                </w:rPr>
+              </m:ctrlPr>
+            </m:sSubPr>
+            <m:e>
+              <m:r>
+                <w:rPr>
+                  <w:rFonts w:ascii="Cambria Math" w:hAnsi="Cambria Math"/>
+                </w:rPr>
+                <m:t>P</m:t>
+              </m:r>
+            </m:e>
+            <m:sub>
+              <m:r>
+                <w:rPr>
+                  <w:rFonts w:ascii="Cambria Math" w:hAnsi="Cambria Math"/>
+                </w:rPr>
+                <m:t>sb</m:t>
+              </m:r>
+            </m:sub>
+          </m:sSub>
+          <m:r>
+            <w:rPr>
+              <w:rFonts w:ascii="Cambria Math" w:hAnsi="Cambria Math"/>
+            </w:rPr>
+            <m:t>=1.27W+2*0.312W=1.89W</m:t>
+          </m:r>
+        </m:oMath>
+      </m:oMathPara>
+    </w:p>
+    <w:p>
+      <w:r>
+        <w:t xml:space="preserve">Cabe destacar que en este </w:t>
+      </w:r>
+      <w:proofErr w:type="spellStart"/>
+      <w:proofErr w:type="gramStart"/>
+      <w:r>
+        <w:t>calculo</w:t>
+      </w:r>
+      <w:proofErr w:type="spellEnd"/>
+      <w:proofErr w:type="gramEnd"/>
+      <w:r>
+        <w:t xml:space="preserve"> se omite la componente continua de la señal, como también los armónicos que produce el circuito.</w:t>
+      </w:r>
+    </w:p>
+    <w:p>
+      <w:r>
+        <w:t>De la gráfica se observa que el ancho de banda de transmisión es de 20kHz.</w:t>
+      </w:r>
+    </w:p>
+    <w:p>
       <w:pPr>
         <w:pStyle w:val="Ttulo2"/>
       </w:pPr>
       <w:r>
-        <w:t>Conclusiones.</w:t>
-      </w:r>
+        <w:t>Con el mismo circuito, genere modulación DSB y DSB + C. Coloque imágenes solamente del espectro de la señal de salida.</w:t>
+      </w:r>
+    </w:p>
+    <w:p/>
+    <w:p>
+      <w:r>
+        <w:t>Espectro de salida en circuito DSB:</w:t>
+      </w:r>
+    </w:p>
+    <w:p>
+      <w:r>
+        <w:rPr>
+          <w:noProof/>
+          <w:lang w:eastAsia="es-AR"/>
+        </w:rPr>
+        <w:drawing>
+          <wp:inline distT="0" distB="0" distL="0" distR="0" wp14:anchorId="22E9A473" wp14:editId="3C33BE99">
+            <wp:extent cx="5760085" cy="2353310"/>
+            <wp:effectExtent l="0" t="0" r="0" b="8890"/>
+            <wp:docPr id="9" name="Imagen 9"/>
+            <wp:cNvGraphicFramePr>
+              <a:graphicFrameLocks xmlns:a="http://schemas.openxmlformats.org/drawingml/2006/main" noChangeAspect="1"/>
+            </wp:cNvGraphicFramePr>
+            <a:graphic xmlns:a="http://schemas.openxmlformats.org/drawingml/2006/main">
+              <a:graphicData uri="http://schemas.openxmlformats.org/drawingml/2006/picture">
+                <pic:pic xmlns:pic="http://schemas.openxmlformats.org/drawingml/2006/picture">
+                  <pic:nvPicPr>
+                    <pic:cNvPr id="1" name=""/>
+                    <pic:cNvPicPr/>
+                  </pic:nvPicPr>
+                  <pic:blipFill>
+                    <a:blip r:embed="rId20"/>
+                    <a:stretch>
+                      <a:fillRect/>
+                    </a:stretch>
+                  </pic:blipFill>
+                  <pic:spPr>
+                    <a:xfrm>
+                      <a:off x="0" y="0"/>
+                      <a:ext cx="5760085" cy="2353310"/>
+                    </a:xfrm>
+                    <a:prstGeom prst="rect">
+                      <a:avLst/>
+                    </a:prstGeom>
+                  </pic:spPr>
+                </pic:pic>
+              </a:graphicData>
+            </a:graphic>
+          </wp:inline>
+        </w:drawing>
+      </w:r>
+    </w:p>
+    <w:p>
+      <w:r>
+        <w:t xml:space="preserve">Se observa que la amplitud en la frecuencia de portadora es de </w:t>
+      </w:r>
+      <w:r>
+        <w:t>-4</w:t>
+      </w:r>
+      <w:r>
+        <w:t>1,</w:t>
+      </w:r>
+      <w:r>
+        <w:t>9</w:t>
+      </w:r>
+      <w:r>
+        <w:t>dB, mientras que en cada banda lateral la amplitud es -</w:t>
+      </w:r>
+      <w:r>
+        <w:t>4.93</w:t>
+      </w:r>
+      <w:r>
+        <w:t>dB. Es decir:</w:t>
+      </w:r>
+    </w:p>
+    <w:p>
+      <m:oMathPara>
+        <m:oMath>
+          <m:sSub>
+            <m:sSubPr>
+              <m:ctrlPr>
+                <w:rPr>
+                  <w:rFonts w:ascii="Cambria Math" w:hAnsi="Cambria Math"/>
+                  <w:i/>
+                </w:rPr>
+              </m:ctrlPr>
+            </m:sSubPr>
+            <m:e>
+              <m:r>
+                <w:rPr>
+                  <w:rFonts w:ascii="Cambria Math" w:hAnsi="Cambria Math"/>
+                </w:rPr>
+                <m:t>A</m:t>
+              </m:r>
+            </m:e>
+            <m:sub>
+              <m:r>
+                <w:rPr>
+                  <w:rFonts w:ascii="Cambria Math" w:hAnsi="Cambria Math"/>
+                </w:rPr>
+                <m:t>c</m:t>
+              </m:r>
+            </m:sub>
+          </m:sSub>
+          <m:r>
+            <w:rPr>
+              <w:rFonts w:ascii="Cambria Math" w:hAnsi="Cambria Math"/>
+            </w:rPr>
+            <m:t>=</m:t>
+          </m:r>
+          <m:r>
+            <w:rPr>
+              <w:rFonts w:ascii="Cambria Math" w:hAnsi="Cambria Math"/>
+            </w:rPr>
+            <m:t>-4</m:t>
+          </m:r>
+          <m:r>
+            <w:rPr>
+              <w:rFonts w:ascii="Cambria Math" w:hAnsi="Cambria Math"/>
+            </w:rPr>
+            <m:t>1,</m:t>
+          </m:r>
+          <m:r>
+            <w:rPr>
+              <w:rFonts w:ascii="Cambria Math" w:hAnsi="Cambria Math"/>
+            </w:rPr>
+            <m:t>9</m:t>
+          </m:r>
+          <m:r>
+            <w:rPr>
+              <w:rFonts w:ascii="Cambria Math" w:hAnsi="Cambria Math"/>
+            </w:rPr>
+            <m:t>dB=</m:t>
+          </m:r>
+          <m:r>
+            <w:rPr>
+              <w:rFonts w:ascii="Cambria Math" w:hAnsi="Cambria Math"/>
+            </w:rPr>
+            <m:t>0.008</m:t>
+          </m:r>
+        </m:oMath>
+      </m:oMathPara>
+    </w:p>
+    <w:p>
+      <m:oMathPara>
+        <m:oMath>
+          <m:sSub>
+            <m:sSubPr>
+              <m:ctrlPr>
+                <w:rPr>
+                  <w:rFonts w:ascii="Cambria Math" w:hAnsi="Cambria Math"/>
+                  <w:i/>
+                </w:rPr>
+              </m:ctrlPr>
+            </m:sSubPr>
+            <m:e>
+              <m:r>
+                <w:rPr>
+                  <w:rFonts w:ascii="Cambria Math" w:hAnsi="Cambria Math"/>
+                </w:rPr>
+                <m:t>A</m:t>
+              </m:r>
+            </m:e>
+            <m:sub>
+              <m:r>
+                <w:rPr>
+                  <w:rFonts w:ascii="Cambria Math" w:hAnsi="Cambria Math"/>
+                </w:rPr>
+                <m:t>sb</m:t>
+              </m:r>
+            </m:sub>
+          </m:sSub>
+          <m:r>
+            <w:rPr>
+              <w:rFonts w:ascii="Cambria Math" w:hAnsi="Cambria Math"/>
+            </w:rPr>
+            <m:t>=-</m:t>
+          </m:r>
+          <m:r>
+            <w:rPr>
+              <w:rFonts w:ascii="Cambria Math" w:hAnsi="Cambria Math"/>
+            </w:rPr>
+            <m:t>4</m:t>
+          </m:r>
+          <m:r>
+            <w:rPr>
+              <w:rFonts w:ascii="Cambria Math" w:hAnsi="Cambria Math"/>
+            </w:rPr>
+            <m:t>,</m:t>
+          </m:r>
+          <m:r>
+            <w:rPr>
+              <w:rFonts w:ascii="Cambria Math" w:hAnsi="Cambria Math"/>
+            </w:rPr>
+            <m:t>93</m:t>
+          </m:r>
+          <m:r>
+            <w:rPr>
+              <w:rFonts w:ascii="Cambria Math" w:hAnsi="Cambria Math"/>
+            </w:rPr>
+            <m:t>dB=0,</m:t>
+          </m:r>
+          <m:r>
+            <w:rPr>
+              <w:rFonts w:ascii="Cambria Math" w:hAnsi="Cambria Math"/>
+            </w:rPr>
+            <m:t>567</m:t>
+          </m:r>
+        </m:oMath>
+      </m:oMathPara>
+    </w:p>
+    <w:p>
+      <m:oMathPara>
+        <m:oMath>
+          <m:sSub>
+            <m:sSubPr>
+              <m:ctrlPr>
+                <w:rPr>
+                  <w:rFonts w:ascii="Cambria Math" w:hAnsi="Cambria Math"/>
+                  <w:i/>
+                </w:rPr>
+              </m:ctrlPr>
+            </m:sSubPr>
+            <m:e>
+              <m:r>
+                <w:rPr>
+                  <w:rFonts w:ascii="Cambria Math" w:hAnsi="Cambria Math"/>
+                </w:rPr>
+                <m:t>P</m:t>
+              </m:r>
+            </m:e>
+            <m:sub>
+              <m:r>
+                <w:rPr>
+                  <w:rFonts w:ascii="Cambria Math" w:hAnsi="Cambria Math"/>
+                </w:rPr>
+                <m:t>c</m:t>
+              </m:r>
+            </m:sub>
+          </m:sSub>
+          <m:r>
+            <w:rPr>
+              <w:rFonts w:ascii="Cambria Math" w:hAnsi="Cambria Math"/>
+            </w:rPr>
+            <m:t>=</m:t>
+          </m:r>
+          <m:sSup>
+            <m:sSupPr>
+              <m:ctrlPr>
+                <w:rPr>
+                  <w:rFonts w:ascii="Cambria Math" w:hAnsi="Cambria Math"/>
+                  <w:i/>
+                </w:rPr>
+              </m:ctrlPr>
+            </m:sSupPr>
+            <m:e>
+              <m:sSub>
+                <m:sSubPr>
+                  <m:ctrlPr>
+                    <w:rPr>
+                      <w:rFonts w:ascii="Cambria Math" w:hAnsi="Cambria Math"/>
+                      <w:i/>
+                    </w:rPr>
+                  </m:ctrlPr>
+                </m:sSubPr>
+                <m:e>
+                  <m:r>
+                    <w:rPr>
+                      <w:rFonts w:ascii="Cambria Math" w:hAnsi="Cambria Math"/>
+                    </w:rPr>
+                    <m:t>A</m:t>
+                  </m:r>
+                </m:e>
+                <m:sub>
+                  <m:r>
+                    <w:rPr>
+                      <w:rFonts w:ascii="Cambria Math" w:hAnsi="Cambria Math"/>
+                    </w:rPr>
+                    <m:t>c</m:t>
+                  </m:r>
+                </m:sub>
+              </m:sSub>
+            </m:e>
+            <m:sup>
+              <m:r>
+                <w:rPr>
+                  <w:rFonts w:ascii="Cambria Math" w:hAnsi="Cambria Math"/>
+                </w:rPr>
+                <m:t>2</m:t>
+              </m:r>
+            </m:sup>
+          </m:sSup>
+          <m:r>
+            <w:rPr>
+              <w:rFonts w:ascii="Cambria Math" w:hAnsi="Cambria Math"/>
+            </w:rPr>
+            <m:t>=</m:t>
+          </m:r>
+          <m:sSup>
+            <m:sSupPr>
+              <m:ctrlPr>
+                <w:rPr>
+                  <w:rFonts w:ascii="Cambria Math" w:hAnsi="Cambria Math"/>
+                  <w:i/>
+                </w:rPr>
+              </m:ctrlPr>
+            </m:sSupPr>
+            <m:e>
+              <m:r>
+                <m:rPr>
+                  <m:sty m:val="p"/>
+                </m:rPr>
+                <w:rPr>
+                  <w:rFonts w:ascii="Cambria Math" w:hAnsi="Cambria Math"/>
+                </w:rPr>
+                <m:t>0.008</m:t>
+              </m:r>
+            </m:e>
+            <m:sup>
+              <m:r>
+                <w:rPr>
+                  <w:rFonts w:ascii="Cambria Math" w:hAnsi="Cambria Math"/>
+                </w:rPr>
+                <m:t>2</m:t>
+              </m:r>
+            </m:sup>
+          </m:sSup>
+          <m:r>
+            <w:rPr>
+              <w:rFonts w:ascii="Cambria Math" w:hAnsi="Cambria Math"/>
+            </w:rPr>
+            <m:t>=</m:t>
+          </m:r>
+          <m:r>
+            <w:rPr>
+              <w:rFonts w:ascii="Cambria Math" w:hAnsi="Cambria Math"/>
+            </w:rPr>
+            <m:t>64u</m:t>
+          </m:r>
+          <m:r>
+            <w:rPr>
+              <w:rFonts w:ascii="Cambria Math" w:hAnsi="Cambria Math"/>
+            </w:rPr>
+            <m:t>W</m:t>
+          </m:r>
+        </m:oMath>
+      </m:oMathPara>
+    </w:p>
+    <w:p>
+      <m:oMathPara>
+        <m:oMath>
+          <m:sSub>
+            <m:sSubPr>
+              <m:ctrlPr>
+                <w:rPr>
+                  <w:rFonts w:ascii="Cambria Math" w:hAnsi="Cambria Math"/>
+                  <w:i/>
+                </w:rPr>
+              </m:ctrlPr>
+            </m:sSubPr>
+            <m:e>
+              <m:r>
+                <w:rPr>
+                  <w:rFonts w:ascii="Cambria Math" w:hAnsi="Cambria Math"/>
+                </w:rPr>
+                <m:t>P</m:t>
+              </m:r>
+            </m:e>
+            <m:sub>
+              <m:r>
+                <w:rPr>
+                  <w:rFonts w:ascii="Cambria Math" w:hAnsi="Cambria Math"/>
+                </w:rPr>
+                <m:t>sb</m:t>
+              </m:r>
+            </m:sub>
+          </m:sSub>
+          <m:r>
+            <w:rPr>
+              <w:rFonts w:ascii="Cambria Math" w:hAnsi="Cambria Math"/>
+            </w:rPr>
+            <m:t>=</m:t>
+          </m:r>
+          <m:sSup>
+            <m:sSupPr>
+              <m:ctrlPr>
+                <w:rPr>
+                  <w:rFonts w:ascii="Cambria Math" w:hAnsi="Cambria Math"/>
+                  <w:i/>
+                </w:rPr>
+              </m:ctrlPr>
+            </m:sSupPr>
+            <m:e>
+              <m:sSub>
+                <m:sSubPr>
+                  <m:ctrlPr>
+                    <w:rPr>
+                      <w:rFonts w:ascii="Cambria Math" w:hAnsi="Cambria Math"/>
+                      <w:i/>
+                    </w:rPr>
+                  </m:ctrlPr>
+                </m:sSubPr>
+                <m:e>
+                  <m:r>
+                    <w:rPr>
+                      <w:rFonts w:ascii="Cambria Math" w:hAnsi="Cambria Math"/>
+                    </w:rPr>
+                    <m:t>A</m:t>
+                  </m:r>
+                </m:e>
+                <m:sub>
+                  <m:r>
+                    <w:rPr>
+                      <w:rFonts w:ascii="Cambria Math" w:hAnsi="Cambria Math"/>
+                    </w:rPr>
+                    <m:t>sb</m:t>
+                  </m:r>
+                </m:sub>
+              </m:sSub>
+            </m:e>
+            <m:sup>
+              <m:r>
+                <w:rPr>
+                  <w:rFonts w:ascii="Cambria Math" w:hAnsi="Cambria Math"/>
+                </w:rPr>
+                <m:t>2</m:t>
+              </m:r>
+            </m:sup>
+          </m:sSup>
+          <m:r>
+            <w:rPr>
+              <w:rFonts w:ascii="Cambria Math" w:hAnsi="Cambria Math"/>
+            </w:rPr>
+            <m:t>=</m:t>
+          </m:r>
+          <m:sSup>
+            <m:sSupPr>
+              <m:ctrlPr>
+                <w:rPr>
+                  <w:rFonts w:ascii="Cambria Math" w:hAnsi="Cambria Math"/>
+                  <w:i/>
+                </w:rPr>
+              </m:ctrlPr>
+            </m:sSupPr>
+            <m:e>
+              <m:r>
+                <w:rPr>
+                  <w:rFonts w:ascii="Cambria Math" w:hAnsi="Cambria Math"/>
+                </w:rPr>
+                <m:t>0.</m:t>
+              </m:r>
+              <m:r>
+                <w:rPr>
+                  <w:rFonts w:ascii="Cambria Math" w:hAnsi="Cambria Math"/>
+                </w:rPr>
+                <m:t>567</m:t>
+              </m:r>
+            </m:e>
+            <m:sup>
+              <m:r>
+                <w:rPr>
+                  <w:rFonts w:ascii="Cambria Math" w:hAnsi="Cambria Math"/>
+                </w:rPr>
+                <m:t>2</m:t>
+              </m:r>
+            </m:sup>
+          </m:sSup>
+          <m:r>
+            <w:rPr>
+              <w:rFonts w:ascii="Cambria Math" w:hAnsi="Cambria Math"/>
+            </w:rPr>
+            <m:t>=0.</m:t>
+          </m:r>
+          <m:r>
+            <w:rPr>
+              <w:rFonts w:ascii="Cambria Math" w:hAnsi="Cambria Math"/>
+            </w:rPr>
+            <m:t>321</m:t>
+          </m:r>
+          <m:r>
+            <w:rPr>
+              <w:rFonts w:ascii="Cambria Math" w:hAnsi="Cambria Math"/>
+            </w:rPr>
+            <m:t>W</m:t>
+          </m:r>
+        </m:oMath>
+      </m:oMathPara>
+    </w:p>
+    <w:p>
+      <w:r>
+        <w:t xml:space="preserve">La </w:t>
+      </w:r>
+      <w:r>
+        <w:t xml:space="preserve">potencia de la portadora en este caso es despreciable, por lo tanto la </w:t>
+      </w:r>
+      <w:r>
+        <w:t xml:space="preserve">potencia total de salida es la suma de la potencia </w:t>
+      </w:r>
+      <w:r>
+        <w:t>de las</w:t>
+      </w:r>
+      <w:r>
+        <w:t xml:space="preserve"> dos bandas laterales, es decir:</w:t>
+      </w:r>
+    </w:p>
+    <w:p>
+      <m:oMathPara>
+        <m:oMath>
+          <m:sSub>
+            <m:sSubPr>
+              <m:ctrlPr>
+                <w:rPr>
+                  <w:rFonts w:ascii="Cambria Math" w:hAnsi="Cambria Math"/>
+                  <w:i/>
+                </w:rPr>
+              </m:ctrlPr>
+            </m:sSubPr>
+            <m:e>
+              <m:r>
+                <w:rPr>
+                  <w:rFonts w:ascii="Cambria Math" w:hAnsi="Cambria Math"/>
+                </w:rPr>
+                <m:t>S</m:t>
+              </m:r>
+            </m:e>
+            <m:sub>
+              <m:r>
+                <w:rPr>
+                  <w:rFonts w:ascii="Cambria Math" w:hAnsi="Cambria Math"/>
+                </w:rPr>
+                <m:t>T</m:t>
+              </m:r>
+            </m:sub>
+          </m:sSub>
+          <m:r>
+            <w:rPr>
+              <w:rFonts w:ascii="Cambria Math" w:hAnsi="Cambria Math"/>
+            </w:rPr>
+            <m:t>=</m:t>
+          </m:r>
+          <m:r>
+            <w:rPr>
+              <w:rFonts w:ascii="Cambria Math" w:hAnsi="Cambria Math"/>
+            </w:rPr>
+            <m:t>2</m:t>
+          </m:r>
+          <m:sSub>
+            <m:sSubPr>
+              <m:ctrlPr>
+                <w:rPr>
+                  <w:rFonts w:ascii="Cambria Math" w:hAnsi="Cambria Math"/>
+                  <w:i/>
+                </w:rPr>
+              </m:ctrlPr>
+            </m:sSubPr>
+            <m:e>
+              <m:r>
+                <w:rPr>
+                  <w:rFonts w:ascii="Cambria Math" w:hAnsi="Cambria Math"/>
+                </w:rPr>
+                <m:t>P</m:t>
+              </m:r>
+            </m:e>
+            <m:sub>
+              <m:r>
+                <w:rPr>
+                  <w:rFonts w:ascii="Cambria Math" w:hAnsi="Cambria Math"/>
+                </w:rPr>
+                <m:t>sb</m:t>
+              </m:r>
+            </m:sub>
+          </m:sSub>
+          <m:r>
+            <w:rPr>
+              <w:rFonts w:ascii="Cambria Math" w:hAnsi="Cambria Math"/>
+            </w:rPr>
+            <m:t>=2*0.3</m:t>
+          </m:r>
+          <m:r>
+            <w:rPr>
+              <w:rFonts w:ascii="Cambria Math" w:hAnsi="Cambria Math"/>
+            </w:rPr>
+            <m:t>21</m:t>
+          </m:r>
+          <m:r>
+            <w:rPr>
+              <w:rFonts w:ascii="Cambria Math" w:hAnsi="Cambria Math"/>
+            </w:rPr>
+            <m:t>W=</m:t>
+          </m:r>
+          <m:r>
+            <w:rPr>
+              <w:rFonts w:ascii="Cambria Math" w:hAnsi="Cambria Math"/>
+            </w:rPr>
+            <m:t>0.642</m:t>
+          </m:r>
+          <m:r>
+            <w:rPr>
+              <w:rFonts w:ascii="Cambria Math" w:hAnsi="Cambria Math"/>
+            </w:rPr>
+            <m:t>W</m:t>
+          </m:r>
+        </m:oMath>
+      </m:oMathPara>
     </w:p>
     <w:p/>
     <w:p/>
+    <w:p>
+      <w:r>
+        <w:t>Espectro de salida en circuito DSB-C:</w:t>
+      </w:r>
+    </w:p>
+    <w:p>
+      <w:r>
+        <w:rPr>
+          <w:noProof/>
+          <w:lang w:eastAsia="es-AR"/>
+        </w:rPr>
+        <w:lastRenderedPageBreak/>
+        <w:drawing>
+          <wp:inline distT="0" distB="0" distL="0" distR="0" wp14:anchorId="2ED1BA40" wp14:editId="3927A5E4">
+            <wp:extent cx="5760085" cy="2353945"/>
+            <wp:effectExtent l="0" t="0" r="0" b="8255"/>
+            <wp:docPr id="10" name="Imagen 10"/>
+            <wp:cNvGraphicFramePr>
+              <a:graphicFrameLocks xmlns:a="http://schemas.openxmlformats.org/drawingml/2006/main" noChangeAspect="1"/>
+            </wp:cNvGraphicFramePr>
+            <a:graphic xmlns:a="http://schemas.openxmlformats.org/drawingml/2006/main">
+              <a:graphicData uri="http://schemas.openxmlformats.org/drawingml/2006/picture">
+                <pic:pic xmlns:pic="http://schemas.openxmlformats.org/drawingml/2006/picture">
+                  <pic:nvPicPr>
+                    <pic:cNvPr id="1" name=""/>
+                    <pic:cNvPicPr/>
+                  </pic:nvPicPr>
+                  <pic:blipFill>
+                    <a:blip r:embed="rId21"/>
+                    <a:stretch>
+                      <a:fillRect/>
+                    </a:stretch>
+                  </pic:blipFill>
+                  <pic:spPr>
+                    <a:xfrm>
+                      <a:off x="0" y="0"/>
+                      <a:ext cx="5760085" cy="2353945"/>
+                    </a:xfrm>
+                    <a:prstGeom prst="rect">
+                      <a:avLst/>
+                    </a:prstGeom>
+                  </pic:spPr>
+                </pic:pic>
+              </a:graphicData>
+            </a:graphic>
+          </wp:inline>
+        </w:drawing>
+      </w:r>
+    </w:p>
+    <w:p>
+      <w:pPr>
+        <w:pStyle w:val="Ttulo2"/>
+      </w:pPr>
+      <w:r>
+        <w:t>Conclusiones.</w:t>
+      </w:r>
+    </w:p>
+    <w:p/>
+    <w:p>
+      <w:r>
+        <w:t>Con esta práctica se comprobó</w:t>
+      </w:r>
+      <w:r>
+        <w:t xml:space="preserve"> lo estudiado en</w:t>
+      </w:r>
+      <w:r>
+        <w:t xml:space="preserve"> la</w:t>
+      </w:r>
+      <w:r>
+        <w:t xml:space="preserve"> teoría respecto a modulación lineal AM. Se </w:t>
+      </w:r>
+      <w:r>
+        <w:t>Verificó</w:t>
+      </w:r>
+      <w:r>
+        <w:t xml:space="preserve"> que la envolvente de la portadora modulada tiene la misma f</w:t>
+      </w:r>
+      <w:r>
+        <w:t xml:space="preserve">orma que el mensaje mientras </w:t>
+      </w:r>
+      <w:proofErr w:type="spellStart"/>
+      <w:r>
+        <w:t>fc</w:t>
+      </w:r>
+      <w:proofErr w:type="spellEnd"/>
+      <w:r>
+        <w:t xml:space="preserve"> &gt;&gt; W y m≤1, observándose que a frecuencias bajas de portadora la señal modulada no es tan clara, y también se observaron los cambios de fase cuando m&gt;1.</w:t>
+      </w:r>
+    </w:p>
+    <w:p>
+      <w:r>
+        <w:t xml:space="preserve">Además, se evidenció las ventajas de la modulación DSB sobre la modulación AM en términos de potencia, ya que en este caso en la modulación AM la potencia útil es aproximadamente 1/6 de la potencia emitida, mientras que en la </w:t>
+      </w:r>
+      <w:r>
+        <w:t>modulación DSB la potencia útil es aproximadamente ½.</w:t>
+      </w:r>
+    </w:p>
+    <w:p/>
     <w:sectPr>
-      <w:headerReference w:type="even" r:id="rId19"/>
-      <w:headerReference w:type="default" r:id="rId20"/>
-      <w:footerReference w:type="default" r:id="rId21"/>
+      <w:headerReference w:type="even" r:id="rId22"/>
+      <w:headerReference w:type="default" r:id="rId23"/>
+      <w:footerReference w:type="default" r:id="rId24"/>
       <w:pgSz w:w="11907" w:h="16840"/>
       <w:pgMar w:top="1417" w:right="1418" w:bottom="1417" w:left="1418" w:header="709" w:footer="709" w:gutter="0"/>
       <w:cols w:space="720"/>
@@ -1426,7 +2766,7 @@
       <w:rPr>
         <w:noProof/>
       </w:rPr>
-      <w:t>7</w:t>
+      <w:t>8</w:t>
     </w:r>
     <w:r>
       <w:fldChar w:fldCharType="end"/>
@@ -1439,7 +2779,7 @@
         <w:rPr>
           <w:noProof/>
         </w:rPr>
-        <w:t>7</w:t>
+        <w:t>8</w:t>
       </w:r>
     </w:fldSimple>
   </w:p>
@@ -1590,7 +2930,7 @@
         <v:path o:extrusionok="f" gradientshapeok="t" o:connecttype="rect"/>
         <o:lock v:ext="edit" aspectratio="t"/>
       </v:shapetype>
-      <v:shape id="_x0000_i1054" type="#_x0000_t75" style="width:11.4pt;height:11.4pt" o:bullet="t">
+      <v:shape id="_x0000_i1046" type="#_x0000_t75" style="width:11.55pt;height:11.55pt" o:bullet="t">
         <v:imagedata r:id="rId1" o:title="mso87BF"/>
       </v:shape>
     </w:pict>
@@ -2580,7 +3920,7 @@
         <w:rFonts w:hint="default"/>
       </w:rPr>
     </w:lvl>
-    <w:lvl w:ilvl="1" w:tplc="2C0A0019" w:tentative="1">
+    <w:lvl w:ilvl="1" w:tplc="2C0A0019">
       <w:start w:val="1"/>
       <w:numFmt w:val="lowerLetter"/>
       <w:lvlText w:val="%2."/>
@@ -5442,7 +6782,7 @@
 </file>
 
 <file path=customXml/itemProps1.xml><?xml version="1.0" encoding="utf-8"?>
-<ds:datastoreItem xmlns:ds="http://schemas.openxmlformats.org/officeDocument/2006/customXml" ds:itemID="{755E71EC-FD5B-4217-B607-7EB6F9D957C0}">
+<ds:datastoreItem xmlns:ds="http://schemas.openxmlformats.org/officeDocument/2006/customXml" ds:itemID="{9758A971-7219-4C45-A3A9-2851E575CBDE}">
   <ds:schemaRefs>
     <ds:schemaRef ds:uri="http://schemas.openxmlformats.org/officeDocument/2006/bibliography"/>
   </ds:schemaRefs>

</xml_diff>

<commit_message>
Finalizada la práctica de AM
</commit_message>
<xml_diff>
--- a/Telecomunicaciones I/Practica de laboratorio AM y DSB/Practica AM Juan Agustin Avila.docx
+++ b/Telecomunicaciones I/Practica de laboratorio AM y DSB/Practica AM Juan Agustin Avila.docx
@@ -817,7 +817,7 @@
     <w:p>
       <w:r>
         <w:pict>
-          <v:shape id="_x0000_i1025" type="#_x0000_t75" style="width:452.55pt;height:188.15pt">
+          <v:shape id="_x0000_i1025" type="#_x0000_t75" style="width:452.5pt;height:188pt">
             <v:imagedata r:id="rId13" o:title="Screenshot_378"/>
           </v:shape>
         </w:pict>
@@ -882,11 +882,1616 @@
         <w:t>Especificar entre qué valores máximos y mínimos varía la señal modulada en amplitud cuando el índice de modulación m es igual a la unidad.</w:t>
       </w:r>
     </w:p>
-    <w:p/>
+    <w:p>
+      <w:r>
+        <w:t>Al ser la señal moduladora un tono, la señal modulada tendrá la siguiente ecuación:</w:t>
+      </w:r>
+    </w:p>
+    <w:p>
+      <m:oMathPara>
+        <m:oMath>
+          <m:sSub>
+            <m:sSubPr>
+              <m:ctrlPr>
+                <w:rPr>
+                  <w:rFonts w:ascii="Cambria Math" w:hAnsi="Cambria Math"/>
+                  <w:i/>
+                </w:rPr>
+              </m:ctrlPr>
+            </m:sSubPr>
+            <m:e>
+              <m:r>
+                <w:rPr>
+                  <w:rFonts w:ascii="Cambria Math" w:hAnsi="Cambria Math"/>
+                </w:rPr>
+                <m:t>x</m:t>
+              </m:r>
+            </m:e>
+            <m:sub>
+              <m:r>
+                <w:rPr>
+                  <w:rFonts w:ascii="Cambria Math" w:hAnsi="Cambria Math"/>
+                </w:rPr>
+                <m:t>c</m:t>
+              </m:r>
+            </m:sub>
+          </m:sSub>
+          <m:d>
+            <m:dPr>
+              <m:ctrlPr>
+                <w:rPr>
+                  <w:rFonts w:ascii="Cambria Math" w:hAnsi="Cambria Math"/>
+                  <w:i/>
+                </w:rPr>
+              </m:ctrlPr>
+            </m:dPr>
+            <m:e>
+              <m:r>
+                <w:rPr>
+                  <w:rFonts w:ascii="Cambria Math" w:hAnsi="Cambria Math"/>
+                </w:rPr>
+                <m:t>t</m:t>
+              </m:r>
+            </m:e>
+          </m:d>
+          <m:r>
+            <w:rPr>
+              <w:rFonts w:ascii="Cambria Math" w:hAnsi="Cambria Math"/>
+            </w:rPr>
+            <m:t>=</m:t>
+          </m:r>
+          <m:sSub>
+            <m:sSubPr>
+              <m:ctrlPr>
+                <w:rPr>
+                  <w:rFonts w:ascii="Cambria Math" w:hAnsi="Cambria Math"/>
+                  <w:i/>
+                </w:rPr>
+              </m:ctrlPr>
+            </m:sSubPr>
+            <m:e>
+              <m:r>
+                <w:rPr>
+                  <w:rFonts w:ascii="Cambria Math" w:hAnsi="Cambria Math"/>
+                </w:rPr>
+                <m:t>A</m:t>
+              </m:r>
+            </m:e>
+            <m:sub>
+              <m:r>
+                <w:rPr>
+                  <w:rFonts w:ascii="Cambria Math" w:hAnsi="Cambria Math"/>
+                </w:rPr>
+                <m:t>c</m:t>
+              </m:r>
+            </m:sub>
+          </m:sSub>
+          <m:func>
+            <m:funcPr>
+              <m:ctrlPr>
+                <w:rPr>
+                  <w:rFonts w:ascii="Cambria Math" w:hAnsi="Cambria Math"/>
+                </w:rPr>
+              </m:ctrlPr>
+            </m:funcPr>
+            <m:fName>
+              <m:r>
+                <m:rPr>
+                  <m:sty m:val="p"/>
+                </m:rPr>
+                <w:rPr>
+                  <w:rFonts w:ascii="Cambria Math" w:hAnsi="Cambria Math"/>
+                </w:rPr>
+                <m:t>cos</m:t>
+              </m:r>
+            </m:fName>
+            <m:e>
+              <m:d>
+                <m:dPr>
+                  <m:ctrlPr>
+                    <w:rPr>
+                      <w:rFonts w:ascii="Cambria Math" w:hAnsi="Cambria Math"/>
+                      <w:i/>
+                    </w:rPr>
+                  </m:ctrlPr>
+                </m:dPr>
+                <m:e>
+                  <m:sSub>
+                    <m:sSubPr>
+                      <m:ctrlPr>
+                        <w:rPr>
+                          <w:rFonts w:ascii="Cambria Math" w:hAnsi="Cambria Math"/>
+                          <w:i/>
+                        </w:rPr>
+                      </m:ctrlPr>
+                    </m:sSubPr>
+                    <m:e>
+                      <m:r>
+                        <w:rPr>
+                          <w:rFonts w:ascii="Cambria Math" w:hAnsi="Cambria Math"/>
+                        </w:rPr>
+                        <m:t>w</m:t>
+                      </m:r>
+                    </m:e>
+                    <m:sub>
+                      <m:r>
+                        <w:rPr>
+                          <w:rFonts w:ascii="Cambria Math" w:hAnsi="Cambria Math"/>
+                        </w:rPr>
+                        <m:t>c</m:t>
+                      </m:r>
+                    </m:sub>
+                  </m:sSub>
+                  <m:r>
+                    <w:rPr>
+                      <w:rFonts w:ascii="Cambria Math" w:hAnsi="Cambria Math"/>
+                    </w:rPr>
+                    <m:t>t</m:t>
+                  </m:r>
+                </m:e>
+              </m:d>
+            </m:e>
+          </m:func>
+          <m:r>
+            <w:rPr>
+              <w:rFonts w:ascii="Cambria Math" w:hAnsi="Cambria Math"/>
+            </w:rPr>
+            <m:t>+</m:t>
+          </m:r>
+          <m:sSub>
+            <m:sSubPr>
+              <m:ctrlPr>
+                <w:rPr>
+                  <w:rFonts w:ascii="Cambria Math" w:hAnsi="Cambria Math"/>
+                  <w:i/>
+                </w:rPr>
+              </m:ctrlPr>
+            </m:sSubPr>
+            <m:e>
+              <m:r>
+                <w:rPr>
+                  <w:rFonts w:ascii="Cambria Math" w:hAnsi="Cambria Math"/>
+                </w:rPr>
+                <m:t>A</m:t>
+              </m:r>
+            </m:e>
+            <m:sub>
+              <m:r>
+                <w:rPr>
+                  <w:rFonts w:ascii="Cambria Math" w:hAnsi="Cambria Math"/>
+                </w:rPr>
+                <m:t>c</m:t>
+              </m:r>
+            </m:sub>
+          </m:sSub>
+          <m:sSub>
+            <m:sSubPr>
+              <m:ctrlPr>
+                <w:rPr>
+                  <w:rFonts w:ascii="Cambria Math" w:hAnsi="Cambria Math"/>
+                  <w:i/>
+                </w:rPr>
+              </m:ctrlPr>
+            </m:sSubPr>
+            <m:e>
+              <m:r>
+                <w:rPr>
+                  <w:rFonts w:ascii="Cambria Math" w:hAnsi="Cambria Math"/>
+                </w:rPr>
+                <m:t>A</m:t>
+              </m:r>
+            </m:e>
+            <m:sub>
+              <m:r>
+                <w:rPr>
+                  <w:rFonts w:ascii="Cambria Math" w:hAnsi="Cambria Math"/>
+                </w:rPr>
+                <m:t>m</m:t>
+              </m:r>
+            </m:sub>
+          </m:sSub>
+          <m:func>
+            <m:funcPr>
+              <m:ctrlPr>
+                <w:rPr>
+                  <w:rFonts w:ascii="Cambria Math" w:hAnsi="Cambria Math"/>
+                </w:rPr>
+              </m:ctrlPr>
+            </m:funcPr>
+            <m:fName>
+              <m:r>
+                <m:rPr>
+                  <m:sty m:val="p"/>
+                </m:rPr>
+                <w:rPr>
+                  <w:rFonts w:ascii="Cambria Math" w:hAnsi="Cambria Math"/>
+                </w:rPr>
+                <m:t>cos</m:t>
+              </m:r>
+            </m:fName>
+            <m:e>
+              <m:d>
+                <m:dPr>
+                  <m:ctrlPr>
+                    <w:rPr>
+                      <w:rFonts w:ascii="Cambria Math" w:hAnsi="Cambria Math"/>
+                      <w:i/>
+                    </w:rPr>
+                  </m:ctrlPr>
+                </m:dPr>
+                <m:e>
+                  <m:sSub>
+                    <m:sSubPr>
+                      <m:ctrlPr>
+                        <w:rPr>
+                          <w:rFonts w:ascii="Cambria Math" w:hAnsi="Cambria Math"/>
+                          <w:i/>
+                        </w:rPr>
+                      </m:ctrlPr>
+                    </m:sSubPr>
+                    <m:e>
+                      <m:r>
+                        <w:rPr>
+                          <w:rFonts w:ascii="Cambria Math" w:hAnsi="Cambria Math"/>
+                        </w:rPr>
+                        <m:t>w</m:t>
+                      </m:r>
+                    </m:e>
+                    <m:sub>
+                      <m:r>
+                        <w:rPr>
+                          <w:rFonts w:ascii="Cambria Math" w:hAnsi="Cambria Math"/>
+                        </w:rPr>
+                        <m:t>c</m:t>
+                      </m:r>
+                    </m:sub>
+                  </m:sSub>
+                  <m:r>
+                    <w:rPr>
+                      <w:rFonts w:ascii="Cambria Math" w:hAnsi="Cambria Math"/>
+                    </w:rPr>
+                    <m:t>t</m:t>
+                  </m:r>
+                </m:e>
+              </m:d>
+            </m:e>
+          </m:func>
+          <m:func>
+            <m:funcPr>
+              <m:ctrlPr>
+                <w:rPr>
+                  <w:rFonts w:ascii="Cambria Math" w:hAnsi="Cambria Math"/>
+                </w:rPr>
+              </m:ctrlPr>
+            </m:funcPr>
+            <m:fName>
+              <m:r>
+                <m:rPr>
+                  <m:sty m:val="p"/>
+                </m:rPr>
+                <w:rPr>
+                  <w:rFonts w:ascii="Cambria Math" w:hAnsi="Cambria Math"/>
+                </w:rPr>
+                <m:t>cos</m:t>
+              </m:r>
+            </m:fName>
+            <m:e>
+              <m:d>
+                <m:dPr>
+                  <m:ctrlPr>
+                    <w:rPr>
+                      <w:rFonts w:ascii="Cambria Math" w:hAnsi="Cambria Math"/>
+                      <w:i/>
+                    </w:rPr>
+                  </m:ctrlPr>
+                </m:dPr>
+                <m:e>
+                  <m:sSub>
+                    <m:sSubPr>
+                      <m:ctrlPr>
+                        <w:rPr>
+                          <w:rFonts w:ascii="Cambria Math" w:hAnsi="Cambria Math"/>
+                          <w:i/>
+                        </w:rPr>
+                      </m:ctrlPr>
+                    </m:sSubPr>
+                    <m:e>
+                      <m:r>
+                        <w:rPr>
+                          <w:rFonts w:ascii="Cambria Math" w:hAnsi="Cambria Math"/>
+                        </w:rPr>
+                        <m:t>w</m:t>
+                      </m:r>
+                    </m:e>
+                    <m:sub>
+                      <m:r>
+                        <w:rPr>
+                          <w:rFonts w:ascii="Cambria Math" w:hAnsi="Cambria Math"/>
+                        </w:rPr>
+                        <m:t>m</m:t>
+                      </m:r>
+                    </m:sub>
+                  </m:sSub>
+                  <m:r>
+                    <w:rPr>
+                      <w:rFonts w:ascii="Cambria Math" w:hAnsi="Cambria Math"/>
+                    </w:rPr>
+                    <m:t>t</m:t>
+                  </m:r>
+                </m:e>
+              </m:d>
+            </m:e>
+          </m:func>
+        </m:oMath>
+      </m:oMathPara>
+    </w:p>
+    <w:p>
+      <m:oMathPara>
+        <m:oMath>
+          <m:sSub>
+            <m:sSubPr>
+              <m:ctrlPr>
+                <w:rPr>
+                  <w:rFonts w:ascii="Cambria Math" w:hAnsi="Cambria Math"/>
+                  <w:i/>
+                </w:rPr>
+              </m:ctrlPr>
+            </m:sSubPr>
+            <m:e>
+              <m:r>
+                <w:rPr>
+                  <w:rFonts w:ascii="Cambria Math" w:hAnsi="Cambria Math"/>
+                </w:rPr>
+                <m:t>x</m:t>
+              </m:r>
+            </m:e>
+            <m:sub>
+              <m:r>
+                <w:rPr>
+                  <w:rFonts w:ascii="Cambria Math" w:hAnsi="Cambria Math"/>
+                </w:rPr>
+                <m:t>c</m:t>
+              </m:r>
+            </m:sub>
+          </m:sSub>
+          <m:d>
+            <m:dPr>
+              <m:ctrlPr>
+                <w:rPr>
+                  <w:rFonts w:ascii="Cambria Math" w:hAnsi="Cambria Math"/>
+                  <w:i/>
+                </w:rPr>
+              </m:ctrlPr>
+            </m:dPr>
+            <m:e>
+              <m:r>
+                <w:rPr>
+                  <w:rFonts w:ascii="Cambria Math" w:hAnsi="Cambria Math"/>
+                </w:rPr>
+                <m:t>t</m:t>
+              </m:r>
+            </m:e>
+          </m:d>
+          <m:r>
+            <w:rPr>
+              <w:rFonts w:ascii="Cambria Math" w:hAnsi="Cambria Math"/>
+            </w:rPr>
+            <m:t>=</m:t>
+          </m:r>
+          <m:sSub>
+            <m:sSubPr>
+              <m:ctrlPr>
+                <w:rPr>
+                  <w:rFonts w:ascii="Cambria Math" w:hAnsi="Cambria Math"/>
+                  <w:i/>
+                </w:rPr>
+              </m:ctrlPr>
+            </m:sSubPr>
+            <m:e>
+              <m:r>
+                <w:rPr>
+                  <w:rFonts w:ascii="Cambria Math" w:hAnsi="Cambria Math"/>
+                </w:rPr>
+                <m:t>A</m:t>
+              </m:r>
+            </m:e>
+            <m:sub>
+              <m:r>
+                <w:rPr>
+                  <w:rFonts w:ascii="Cambria Math" w:hAnsi="Cambria Math"/>
+                </w:rPr>
+                <m:t>c</m:t>
+              </m:r>
+            </m:sub>
+          </m:sSub>
+          <m:func>
+            <m:funcPr>
+              <m:ctrlPr>
+                <w:rPr>
+                  <w:rFonts w:ascii="Cambria Math" w:hAnsi="Cambria Math"/>
+                </w:rPr>
+              </m:ctrlPr>
+            </m:funcPr>
+            <m:fName>
+              <m:r>
+                <m:rPr>
+                  <m:sty m:val="p"/>
+                </m:rPr>
+                <w:rPr>
+                  <w:rFonts w:ascii="Cambria Math" w:hAnsi="Cambria Math"/>
+                </w:rPr>
+                <m:t>cos</m:t>
+              </m:r>
+            </m:fName>
+            <m:e>
+              <m:d>
+                <m:dPr>
+                  <m:ctrlPr>
+                    <w:rPr>
+                      <w:rFonts w:ascii="Cambria Math" w:hAnsi="Cambria Math"/>
+                      <w:i/>
+                    </w:rPr>
+                  </m:ctrlPr>
+                </m:dPr>
+                <m:e>
+                  <m:sSub>
+                    <m:sSubPr>
+                      <m:ctrlPr>
+                        <w:rPr>
+                          <w:rFonts w:ascii="Cambria Math" w:hAnsi="Cambria Math"/>
+                          <w:i/>
+                        </w:rPr>
+                      </m:ctrlPr>
+                    </m:sSubPr>
+                    <m:e>
+                      <m:r>
+                        <w:rPr>
+                          <w:rFonts w:ascii="Cambria Math" w:hAnsi="Cambria Math"/>
+                        </w:rPr>
+                        <m:t>w</m:t>
+                      </m:r>
+                    </m:e>
+                    <m:sub>
+                      <m:r>
+                        <w:rPr>
+                          <w:rFonts w:ascii="Cambria Math" w:hAnsi="Cambria Math"/>
+                        </w:rPr>
+                        <m:t>c</m:t>
+                      </m:r>
+                    </m:sub>
+                  </m:sSub>
+                  <m:r>
+                    <w:rPr>
+                      <w:rFonts w:ascii="Cambria Math" w:hAnsi="Cambria Math"/>
+                    </w:rPr>
+                    <m:t>t</m:t>
+                  </m:r>
+                </m:e>
+              </m:d>
+            </m:e>
+          </m:func>
+          <m:r>
+            <w:rPr>
+              <w:rFonts w:ascii="Cambria Math" w:hAnsi="Cambria Math"/>
+            </w:rPr>
+            <m:t>+</m:t>
+          </m:r>
+          <m:sSub>
+            <m:sSubPr>
+              <m:ctrlPr>
+                <w:rPr>
+                  <w:rFonts w:ascii="Cambria Math" w:hAnsi="Cambria Math"/>
+                  <w:i/>
+                </w:rPr>
+              </m:ctrlPr>
+            </m:sSubPr>
+            <m:e>
+              <m:r>
+                <w:rPr>
+                  <w:rFonts w:ascii="Cambria Math" w:hAnsi="Cambria Math"/>
+                </w:rPr>
+                <m:t>A</m:t>
+              </m:r>
+            </m:e>
+            <m:sub>
+              <m:r>
+                <w:rPr>
+                  <w:rFonts w:ascii="Cambria Math" w:hAnsi="Cambria Math"/>
+                </w:rPr>
+                <m:t>c</m:t>
+              </m:r>
+            </m:sub>
+          </m:sSub>
+          <m:r>
+            <w:rPr>
+              <w:rFonts w:ascii="Cambria Math" w:hAnsi="Cambria Math"/>
+            </w:rPr>
+            <m:t>(m</m:t>
+          </m:r>
+          <m:sSub>
+            <m:sSubPr>
+              <m:ctrlPr>
+                <w:rPr>
+                  <w:rFonts w:ascii="Cambria Math" w:hAnsi="Cambria Math"/>
+                  <w:i/>
+                </w:rPr>
+              </m:ctrlPr>
+            </m:sSubPr>
+            <m:e>
+              <m:r>
+                <w:rPr>
+                  <w:rFonts w:ascii="Cambria Math" w:hAnsi="Cambria Math"/>
+                </w:rPr>
+                <m:t>A</m:t>
+              </m:r>
+            </m:e>
+            <m:sub>
+              <m:r>
+                <w:rPr>
+                  <w:rFonts w:ascii="Cambria Math" w:hAnsi="Cambria Math"/>
+                </w:rPr>
+                <m:t>c</m:t>
+              </m:r>
+            </m:sub>
+          </m:sSub>
+          <m:r>
+            <w:rPr>
+              <w:rFonts w:ascii="Cambria Math" w:hAnsi="Cambria Math"/>
+            </w:rPr>
+            <m:t>)</m:t>
+          </m:r>
+          <m:func>
+            <m:funcPr>
+              <m:ctrlPr>
+                <w:rPr>
+                  <w:rFonts w:ascii="Cambria Math" w:hAnsi="Cambria Math"/>
+                </w:rPr>
+              </m:ctrlPr>
+            </m:funcPr>
+            <m:fName>
+              <m:r>
+                <m:rPr>
+                  <m:sty m:val="p"/>
+                </m:rPr>
+                <w:rPr>
+                  <w:rFonts w:ascii="Cambria Math" w:hAnsi="Cambria Math"/>
+                </w:rPr>
+                <m:t>cos</m:t>
+              </m:r>
+            </m:fName>
+            <m:e>
+              <m:d>
+                <m:dPr>
+                  <m:ctrlPr>
+                    <w:rPr>
+                      <w:rFonts w:ascii="Cambria Math" w:hAnsi="Cambria Math"/>
+                      <w:i/>
+                    </w:rPr>
+                  </m:ctrlPr>
+                </m:dPr>
+                <m:e>
+                  <m:sSub>
+                    <m:sSubPr>
+                      <m:ctrlPr>
+                        <w:rPr>
+                          <w:rFonts w:ascii="Cambria Math" w:hAnsi="Cambria Math"/>
+                          <w:i/>
+                        </w:rPr>
+                      </m:ctrlPr>
+                    </m:sSubPr>
+                    <m:e>
+                      <m:r>
+                        <w:rPr>
+                          <w:rFonts w:ascii="Cambria Math" w:hAnsi="Cambria Math"/>
+                        </w:rPr>
+                        <m:t>w</m:t>
+                      </m:r>
+                    </m:e>
+                    <m:sub>
+                      <m:r>
+                        <w:rPr>
+                          <w:rFonts w:ascii="Cambria Math" w:hAnsi="Cambria Math"/>
+                        </w:rPr>
+                        <m:t>c</m:t>
+                      </m:r>
+                    </m:sub>
+                  </m:sSub>
+                  <m:r>
+                    <w:rPr>
+                      <w:rFonts w:ascii="Cambria Math" w:hAnsi="Cambria Math"/>
+                    </w:rPr>
+                    <m:t>t</m:t>
+                  </m:r>
+                </m:e>
+              </m:d>
+            </m:e>
+          </m:func>
+          <m:func>
+            <m:funcPr>
+              <m:ctrlPr>
+                <w:rPr>
+                  <w:rFonts w:ascii="Cambria Math" w:hAnsi="Cambria Math"/>
+                </w:rPr>
+              </m:ctrlPr>
+            </m:funcPr>
+            <m:fName>
+              <m:r>
+                <m:rPr>
+                  <m:sty m:val="p"/>
+                </m:rPr>
+                <w:rPr>
+                  <w:rFonts w:ascii="Cambria Math" w:hAnsi="Cambria Math"/>
+                </w:rPr>
+                <m:t>cos</m:t>
+              </m:r>
+            </m:fName>
+            <m:e>
+              <m:d>
+                <m:dPr>
+                  <m:ctrlPr>
+                    <w:rPr>
+                      <w:rFonts w:ascii="Cambria Math" w:hAnsi="Cambria Math"/>
+                      <w:i/>
+                    </w:rPr>
+                  </m:ctrlPr>
+                </m:dPr>
+                <m:e>
+                  <m:sSub>
+                    <m:sSubPr>
+                      <m:ctrlPr>
+                        <w:rPr>
+                          <w:rFonts w:ascii="Cambria Math" w:hAnsi="Cambria Math"/>
+                          <w:i/>
+                        </w:rPr>
+                      </m:ctrlPr>
+                    </m:sSubPr>
+                    <m:e>
+                      <m:r>
+                        <w:rPr>
+                          <w:rFonts w:ascii="Cambria Math" w:hAnsi="Cambria Math"/>
+                        </w:rPr>
+                        <m:t>w</m:t>
+                      </m:r>
+                    </m:e>
+                    <m:sub>
+                      <m:r>
+                        <w:rPr>
+                          <w:rFonts w:ascii="Cambria Math" w:hAnsi="Cambria Math"/>
+                        </w:rPr>
+                        <m:t>m</m:t>
+                      </m:r>
+                    </m:sub>
+                  </m:sSub>
+                  <m:r>
+                    <w:rPr>
+                      <w:rFonts w:ascii="Cambria Math" w:hAnsi="Cambria Math"/>
+                    </w:rPr>
+                    <m:t>t</m:t>
+                  </m:r>
+                </m:e>
+              </m:d>
+            </m:e>
+          </m:func>
+        </m:oMath>
+      </m:oMathPara>
+    </w:p>
+    <w:p>
+      <w:r>
+        <w:t>Al ser m*A</w:t>
+      </w:r>
+      <w:r>
+        <w:rPr>
+          <w:vertAlign w:val="subscript"/>
+        </w:rPr>
+        <w:t>c</w:t>
+      </w:r>
+      <w:r>
+        <w:t>=1, la ecuación anterior queda de la siguiente forma:</w:t>
+      </w:r>
+    </w:p>
+    <w:p>
+      <m:oMathPara>
+        <m:oMath>
+          <m:sSub>
+            <m:sSubPr>
+              <m:ctrlPr>
+                <w:rPr>
+                  <w:rFonts w:ascii="Cambria Math" w:hAnsi="Cambria Math"/>
+                  <w:i/>
+                </w:rPr>
+              </m:ctrlPr>
+            </m:sSubPr>
+            <m:e>
+              <m:r>
+                <w:rPr>
+                  <w:rFonts w:ascii="Cambria Math" w:hAnsi="Cambria Math"/>
+                </w:rPr>
+                <m:t>x</m:t>
+              </m:r>
+            </m:e>
+            <m:sub>
+              <m:r>
+                <w:rPr>
+                  <w:rFonts w:ascii="Cambria Math" w:hAnsi="Cambria Math"/>
+                </w:rPr>
+                <m:t>c</m:t>
+              </m:r>
+            </m:sub>
+          </m:sSub>
+          <m:d>
+            <m:dPr>
+              <m:ctrlPr>
+                <w:rPr>
+                  <w:rFonts w:ascii="Cambria Math" w:hAnsi="Cambria Math"/>
+                  <w:i/>
+                </w:rPr>
+              </m:ctrlPr>
+            </m:dPr>
+            <m:e>
+              <m:r>
+                <w:rPr>
+                  <w:rFonts w:ascii="Cambria Math" w:hAnsi="Cambria Math"/>
+                </w:rPr>
+                <m:t>t</m:t>
+              </m:r>
+            </m:e>
+          </m:d>
+          <m:r>
+            <w:rPr>
+              <w:rFonts w:ascii="Cambria Math" w:hAnsi="Cambria Math"/>
+            </w:rPr>
+            <m:t>=</m:t>
+          </m:r>
+          <m:sSub>
+            <m:sSubPr>
+              <m:ctrlPr>
+                <w:rPr>
+                  <w:rFonts w:ascii="Cambria Math" w:hAnsi="Cambria Math"/>
+                  <w:i/>
+                </w:rPr>
+              </m:ctrlPr>
+            </m:sSubPr>
+            <m:e>
+              <m:r>
+                <w:rPr>
+                  <w:rFonts w:ascii="Cambria Math" w:hAnsi="Cambria Math"/>
+                </w:rPr>
+                <m:t>A</m:t>
+              </m:r>
+            </m:e>
+            <m:sub>
+              <m:r>
+                <w:rPr>
+                  <w:rFonts w:ascii="Cambria Math" w:hAnsi="Cambria Math"/>
+                </w:rPr>
+                <m:t>c</m:t>
+              </m:r>
+            </m:sub>
+          </m:sSub>
+          <m:func>
+            <m:funcPr>
+              <m:ctrlPr>
+                <w:rPr>
+                  <w:rFonts w:ascii="Cambria Math" w:hAnsi="Cambria Math"/>
+                </w:rPr>
+              </m:ctrlPr>
+            </m:funcPr>
+            <m:fName>
+              <m:r>
+                <m:rPr>
+                  <m:sty m:val="p"/>
+                </m:rPr>
+                <w:rPr>
+                  <w:rFonts w:ascii="Cambria Math" w:hAnsi="Cambria Math"/>
+                </w:rPr>
+                <m:t>cos</m:t>
+              </m:r>
+            </m:fName>
+            <m:e>
+              <m:d>
+                <m:dPr>
+                  <m:ctrlPr>
+                    <w:rPr>
+                      <w:rFonts w:ascii="Cambria Math" w:hAnsi="Cambria Math"/>
+                      <w:i/>
+                    </w:rPr>
+                  </m:ctrlPr>
+                </m:dPr>
+                <m:e>
+                  <m:sSub>
+                    <m:sSubPr>
+                      <m:ctrlPr>
+                        <w:rPr>
+                          <w:rFonts w:ascii="Cambria Math" w:hAnsi="Cambria Math"/>
+                          <w:i/>
+                        </w:rPr>
+                      </m:ctrlPr>
+                    </m:sSubPr>
+                    <m:e>
+                      <m:r>
+                        <w:rPr>
+                          <w:rFonts w:ascii="Cambria Math" w:hAnsi="Cambria Math"/>
+                        </w:rPr>
+                        <m:t>w</m:t>
+                      </m:r>
+                    </m:e>
+                    <m:sub>
+                      <m:r>
+                        <w:rPr>
+                          <w:rFonts w:ascii="Cambria Math" w:hAnsi="Cambria Math"/>
+                        </w:rPr>
+                        <m:t>c</m:t>
+                      </m:r>
+                    </m:sub>
+                  </m:sSub>
+                  <m:r>
+                    <w:rPr>
+                      <w:rFonts w:ascii="Cambria Math" w:hAnsi="Cambria Math"/>
+                    </w:rPr>
+                    <m:t>t</m:t>
+                  </m:r>
+                </m:e>
+              </m:d>
+            </m:e>
+          </m:func>
+          <m:r>
+            <w:rPr>
+              <w:rFonts w:ascii="Cambria Math" w:hAnsi="Cambria Math"/>
+            </w:rPr>
+            <m:t>+</m:t>
+          </m:r>
+          <m:f>
+            <m:fPr>
+              <m:ctrlPr>
+                <w:rPr>
+                  <w:rFonts w:ascii="Cambria Math" w:hAnsi="Cambria Math"/>
+                  <w:i/>
+                </w:rPr>
+              </m:ctrlPr>
+            </m:fPr>
+            <m:num>
+              <m:sSub>
+                <m:sSubPr>
+                  <m:ctrlPr>
+                    <w:rPr>
+                      <w:rFonts w:ascii="Cambria Math" w:hAnsi="Cambria Math"/>
+                      <w:i/>
+                    </w:rPr>
+                  </m:ctrlPr>
+                </m:sSubPr>
+                <m:e>
+                  <m:r>
+                    <w:rPr>
+                      <w:rFonts w:ascii="Cambria Math" w:hAnsi="Cambria Math"/>
+                    </w:rPr>
+                    <m:t>A</m:t>
+                  </m:r>
+                </m:e>
+                <m:sub>
+                  <m:r>
+                    <w:rPr>
+                      <w:rFonts w:ascii="Cambria Math" w:hAnsi="Cambria Math"/>
+                    </w:rPr>
+                    <m:t>c</m:t>
+                  </m:r>
+                </m:sub>
+              </m:sSub>
+            </m:num>
+            <m:den>
+              <m:r>
+                <w:rPr>
+                  <w:rFonts w:ascii="Cambria Math" w:hAnsi="Cambria Math"/>
+                </w:rPr>
+                <m:t>2</m:t>
+              </m:r>
+            </m:den>
+          </m:f>
+          <m:func>
+            <m:funcPr>
+              <m:ctrlPr>
+                <w:rPr>
+                  <w:rFonts w:ascii="Cambria Math" w:hAnsi="Cambria Math"/>
+                </w:rPr>
+              </m:ctrlPr>
+            </m:funcPr>
+            <m:fName>
+              <m:r>
+                <m:rPr>
+                  <m:sty m:val="p"/>
+                </m:rPr>
+                <w:rPr>
+                  <w:rFonts w:ascii="Cambria Math" w:hAnsi="Cambria Math"/>
+                </w:rPr>
+                <m:t>cos</m:t>
+              </m:r>
+            </m:fName>
+            <m:e>
+              <m:d>
+                <m:dPr>
+                  <m:ctrlPr>
+                    <w:rPr>
+                      <w:rFonts w:ascii="Cambria Math" w:hAnsi="Cambria Math"/>
+                      <w:i/>
+                    </w:rPr>
+                  </m:ctrlPr>
+                </m:dPr>
+                <m:e>
+                  <m:d>
+                    <m:dPr>
+                      <m:ctrlPr>
+                        <w:rPr>
+                          <w:rFonts w:ascii="Cambria Math" w:hAnsi="Cambria Math"/>
+                          <w:i/>
+                        </w:rPr>
+                      </m:ctrlPr>
+                    </m:dPr>
+                    <m:e>
+                      <m:sSub>
+                        <m:sSubPr>
+                          <m:ctrlPr>
+                            <w:rPr>
+                              <w:rFonts w:ascii="Cambria Math" w:hAnsi="Cambria Math"/>
+                              <w:i/>
+                            </w:rPr>
+                          </m:ctrlPr>
+                        </m:sSubPr>
+                        <m:e>
+                          <m:r>
+                            <w:rPr>
+                              <w:rFonts w:ascii="Cambria Math" w:hAnsi="Cambria Math"/>
+                            </w:rPr>
+                            <m:t>w</m:t>
+                          </m:r>
+                        </m:e>
+                        <m:sub>
+                          <m:r>
+                            <w:rPr>
+                              <w:rFonts w:ascii="Cambria Math" w:hAnsi="Cambria Math"/>
+                            </w:rPr>
+                            <m:t>c</m:t>
+                          </m:r>
+                        </m:sub>
+                      </m:sSub>
+                      <m:r>
+                        <w:rPr>
+                          <w:rFonts w:ascii="Cambria Math" w:hAnsi="Cambria Math"/>
+                        </w:rPr>
+                        <m:t>-</m:t>
+                      </m:r>
+                      <m:sSub>
+                        <m:sSubPr>
+                          <m:ctrlPr>
+                            <w:rPr>
+                              <w:rFonts w:ascii="Cambria Math" w:hAnsi="Cambria Math"/>
+                              <w:i/>
+                            </w:rPr>
+                          </m:ctrlPr>
+                        </m:sSubPr>
+                        <m:e>
+                          <m:r>
+                            <w:rPr>
+                              <w:rFonts w:ascii="Cambria Math" w:hAnsi="Cambria Math"/>
+                            </w:rPr>
+                            <m:t>w</m:t>
+                          </m:r>
+                        </m:e>
+                        <m:sub>
+                          <m:r>
+                            <w:rPr>
+                              <w:rFonts w:ascii="Cambria Math" w:hAnsi="Cambria Math"/>
+                            </w:rPr>
+                            <m:t>m</m:t>
+                          </m:r>
+                        </m:sub>
+                      </m:sSub>
+                    </m:e>
+                  </m:d>
+                  <m:r>
+                    <w:rPr>
+                      <w:rFonts w:ascii="Cambria Math" w:hAnsi="Cambria Math"/>
+                    </w:rPr>
+                    <m:t>t</m:t>
+                  </m:r>
+                </m:e>
+              </m:d>
+            </m:e>
+          </m:func>
+          <m:r>
+            <w:rPr>
+              <w:rFonts w:ascii="Cambria Math" w:hAnsi="Cambria Math"/>
+            </w:rPr>
+            <m:t>+</m:t>
+          </m:r>
+          <m:f>
+            <m:fPr>
+              <m:ctrlPr>
+                <w:rPr>
+                  <w:rFonts w:ascii="Cambria Math" w:hAnsi="Cambria Math"/>
+                  <w:i/>
+                </w:rPr>
+              </m:ctrlPr>
+            </m:fPr>
+            <m:num>
+              <m:sSub>
+                <m:sSubPr>
+                  <m:ctrlPr>
+                    <w:rPr>
+                      <w:rFonts w:ascii="Cambria Math" w:hAnsi="Cambria Math"/>
+                      <w:i/>
+                    </w:rPr>
+                  </m:ctrlPr>
+                </m:sSubPr>
+                <m:e>
+                  <m:r>
+                    <w:rPr>
+                      <w:rFonts w:ascii="Cambria Math" w:hAnsi="Cambria Math"/>
+                    </w:rPr>
+                    <m:t>A</m:t>
+                  </m:r>
+                </m:e>
+                <m:sub>
+                  <m:r>
+                    <w:rPr>
+                      <w:rFonts w:ascii="Cambria Math" w:hAnsi="Cambria Math"/>
+                    </w:rPr>
+                    <m:t>c</m:t>
+                  </m:r>
+                </m:sub>
+              </m:sSub>
+            </m:num>
+            <m:den>
+              <m:r>
+                <w:rPr>
+                  <w:rFonts w:ascii="Cambria Math" w:hAnsi="Cambria Math"/>
+                </w:rPr>
+                <m:t>2</m:t>
+              </m:r>
+            </m:den>
+          </m:f>
+          <m:func>
+            <m:funcPr>
+              <m:ctrlPr>
+                <w:rPr>
+                  <w:rFonts w:ascii="Cambria Math" w:hAnsi="Cambria Math"/>
+                </w:rPr>
+              </m:ctrlPr>
+            </m:funcPr>
+            <m:fName>
+              <m:r>
+                <m:rPr>
+                  <m:sty m:val="p"/>
+                </m:rPr>
+                <w:rPr>
+                  <w:rFonts w:ascii="Cambria Math" w:hAnsi="Cambria Math"/>
+                </w:rPr>
+                <m:t>cos</m:t>
+              </m:r>
+            </m:fName>
+            <m:e>
+              <m:d>
+                <m:dPr>
+                  <m:ctrlPr>
+                    <w:rPr>
+                      <w:rFonts w:ascii="Cambria Math" w:hAnsi="Cambria Math"/>
+                      <w:i/>
+                    </w:rPr>
+                  </m:ctrlPr>
+                </m:dPr>
+                <m:e>
+                  <m:d>
+                    <m:dPr>
+                      <m:ctrlPr>
+                        <w:rPr>
+                          <w:rFonts w:ascii="Cambria Math" w:hAnsi="Cambria Math"/>
+                          <w:i/>
+                        </w:rPr>
+                      </m:ctrlPr>
+                    </m:dPr>
+                    <m:e>
+                      <m:sSub>
+                        <m:sSubPr>
+                          <m:ctrlPr>
+                            <w:rPr>
+                              <w:rFonts w:ascii="Cambria Math" w:hAnsi="Cambria Math"/>
+                              <w:i/>
+                            </w:rPr>
+                          </m:ctrlPr>
+                        </m:sSubPr>
+                        <m:e>
+                          <m:r>
+                            <w:rPr>
+                              <w:rFonts w:ascii="Cambria Math" w:hAnsi="Cambria Math"/>
+                            </w:rPr>
+                            <m:t>w</m:t>
+                          </m:r>
+                        </m:e>
+                        <m:sub>
+                          <m:r>
+                            <w:rPr>
+                              <w:rFonts w:ascii="Cambria Math" w:hAnsi="Cambria Math"/>
+                            </w:rPr>
+                            <m:t>c</m:t>
+                          </m:r>
+                        </m:sub>
+                      </m:sSub>
+                      <m:r>
+                        <w:rPr>
+                          <w:rFonts w:ascii="Cambria Math" w:hAnsi="Cambria Math"/>
+                        </w:rPr>
+                        <m:t>+</m:t>
+                      </m:r>
+                      <m:sSub>
+                        <m:sSubPr>
+                          <m:ctrlPr>
+                            <w:rPr>
+                              <w:rFonts w:ascii="Cambria Math" w:hAnsi="Cambria Math"/>
+                              <w:i/>
+                            </w:rPr>
+                          </m:ctrlPr>
+                        </m:sSubPr>
+                        <m:e>
+                          <m:r>
+                            <w:rPr>
+                              <w:rFonts w:ascii="Cambria Math" w:hAnsi="Cambria Math"/>
+                            </w:rPr>
+                            <m:t>w</m:t>
+                          </m:r>
+                        </m:e>
+                        <m:sub>
+                          <m:r>
+                            <w:rPr>
+                              <w:rFonts w:ascii="Cambria Math" w:hAnsi="Cambria Math"/>
+                            </w:rPr>
+                            <m:t>m</m:t>
+                          </m:r>
+                        </m:sub>
+                      </m:sSub>
+                    </m:e>
+                  </m:d>
+                  <m:r>
+                    <w:rPr>
+                      <w:rFonts w:ascii="Cambria Math" w:hAnsi="Cambria Math"/>
+                    </w:rPr>
+                    <m:t>t</m:t>
+                  </m:r>
+                </m:e>
+              </m:d>
+            </m:e>
+          </m:func>
+        </m:oMath>
+      </m:oMathPara>
+    </w:p>
+    <w:p>
+      <w:r>
+        <w:t xml:space="preserve">Por lo tanto, su valor </w:t>
+      </w:r>
+      <w:r>
+        <w:t xml:space="preserve">máximo y </w:t>
+      </w:r>
+      <w:proofErr w:type="spellStart"/>
+      <w:r>
+        <w:t>minimo</w:t>
+      </w:r>
+      <w:proofErr w:type="spellEnd"/>
+      <w:r>
+        <w:t xml:space="preserve"> será:</w:t>
+      </w:r>
+    </w:p>
+    <w:p>
+      <m:oMathPara>
+        <m:oMath>
+          <m:sSub>
+            <m:sSubPr>
+              <m:ctrlPr>
+                <w:rPr>
+                  <w:rFonts w:ascii="Cambria Math" w:hAnsi="Cambria Math"/>
+                  <w:i/>
+                </w:rPr>
+              </m:ctrlPr>
+            </m:sSubPr>
+            <m:e>
+              <m:r>
+                <w:rPr>
+                  <w:rFonts w:ascii="Cambria Math" w:hAnsi="Cambria Math"/>
+                </w:rPr>
+                <m:t>A</m:t>
+              </m:r>
+            </m:e>
+            <m:sub>
+              <m:r>
+                <w:rPr>
+                  <w:rFonts w:ascii="Cambria Math" w:hAnsi="Cambria Math"/>
+                </w:rPr>
+                <m:t>max</m:t>
+              </m:r>
+            </m:sub>
+          </m:sSub>
+          <m:r>
+            <w:rPr>
+              <w:rFonts w:ascii="Cambria Math" w:hAnsi="Cambria Math"/>
+            </w:rPr>
+            <m:t>=</m:t>
+          </m:r>
+          <m:sSub>
+            <m:sSubPr>
+              <m:ctrlPr>
+                <w:rPr>
+                  <w:rFonts w:ascii="Cambria Math" w:hAnsi="Cambria Math"/>
+                  <w:i/>
+                </w:rPr>
+              </m:ctrlPr>
+            </m:sSubPr>
+            <m:e>
+              <m:r>
+                <w:rPr>
+                  <w:rFonts w:ascii="Cambria Math" w:hAnsi="Cambria Math"/>
+                </w:rPr>
+                <m:t>A</m:t>
+              </m:r>
+            </m:e>
+            <m:sub>
+              <m:r>
+                <w:rPr>
+                  <w:rFonts w:ascii="Cambria Math" w:hAnsi="Cambria Math"/>
+                </w:rPr>
+                <m:t>c</m:t>
+              </m:r>
+            </m:sub>
+          </m:sSub>
+          <m:r>
+            <w:rPr>
+              <w:rFonts w:ascii="Cambria Math" w:hAnsi="Cambria Math"/>
+            </w:rPr>
+            <m:t>+</m:t>
+          </m:r>
+          <m:f>
+            <m:fPr>
+              <m:ctrlPr>
+                <w:rPr>
+                  <w:rFonts w:ascii="Cambria Math" w:hAnsi="Cambria Math"/>
+                  <w:i/>
+                </w:rPr>
+              </m:ctrlPr>
+            </m:fPr>
+            <m:num>
+              <m:r>
+                <w:rPr>
+                  <w:rFonts w:ascii="Cambria Math" w:hAnsi="Cambria Math"/>
+                </w:rPr>
+                <m:t>1</m:t>
+              </m:r>
+            </m:num>
+            <m:den>
+              <m:r>
+                <w:rPr>
+                  <w:rFonts w:ascii="Cambria Math" w:hAnsi="Cambria Math"/>
+                </w:rPr>
+                <m:t>2</m:t>
+              </m:r>
+            </m:den>
+          </m:f>
+          <m:sSub>
+            <m:sSubPr>
+              <m:ctrlPr>
+                <w:rPr>
+                  <w:rFonts w:ascii="Cambria Math" w:hAnsi="Cambria Math"/>
+                  <w:i/>
+                </w:rPr>
+              </m:ctrlPr>
+            </m:sSubPr>
+            <m:e>
+              <m:r>
+                <w:rPr>
+                  <w:rFonts w:ascii="Cambria Math" w:hAnsi="Cambria Math"/>
+                </w:rPr>
+                <m:t>A</m:t>
+              </m:r>
+            </m:e>
+            <m:sub>
+              <m:r>
+                <w:rPr>
+                  <w:rFonts w:ascii="Cambria Math" w:hAnsi="Cambria Math"/>
+                </w:rPr>
+                <m:t>c</m:t>
+              </m:r>
+            </m:sub>
+          </m:sSub>
+          <m:r>
+            <w:rPr>
+              <w:rFonts w:ascii="Cambria Math" w:hAnsi="Cambria Math"/>
+            </w:rPr>
+            <m:t>+</m:t>
+          </m:r>
+          <m:f>
+            <m:fPr>
+              <m:ctrlPr>
+                <w:rPr>
+                  <w:rFonts w:ascii="Cambria Math" w:hAnsi="Cambria Math"/>
+                  <w:i/>
+                </w:rPr>
+              </m:ctrlPr>
+            </m:fPr>
+            <m:num>
+              <m:r>
+                <w:rPr>
+                  <w:rFonts w:ascii="Cambria Math" w:hAnsi="Cambria Math"/>
+                </w:rPr>
+                <m:t>1</m:t>
+              </m:r>
+            </m:num>
+            <m:den>
+              <m:r>
+                <w:rPr>
+                  <w:rFonts w:ascii="Cambria Math" w:hAnsi="Cambria Math"/>
+                </w:rPr>
+                <m:t>2</m:t>
+              </m:r>
+            </m:den>
+          </m:f>
+          <m:sSub>
+            <m:sSubPr>
+              <m:ctrlPr>
+                <w:rPr>
+                  <w:rFonts w:ascii="Cambria Math" w:hAnsi="Cambria Math"/>
+                  <w:i/>
+                </w:rPr>
+              </m:ctrlPr>
+            </m:sSubPr>
+            <m:e>
+              <m:r>
+                <w:rPr>
+                  <w:rFonts w:ascii="Cambria Math" w:hAnsi="Cambria Math"/>
+                </w:rPr>
+                <m:t>A</m:t>
+              </m:r>
+            </m:e>
+            <m:sub>
+              <m:r>
+                <w:rPr>
+                  <w:rFonts w:ascii="Cambria Math" w:hAnsi="Cambria Math"/>
+                </w:rPr>
+                <m:t>c</m:t>
+              </m:r>
+            </m:sub>
+          </m:sSub>
+          <m:r>
+            <w:rPr>
+              <w:rFonts w:ascii="Cambria Math" w:hAnsi="Cambria Math"/>
+            </w:rPr>
+            <m:t>=2</m:t>
+          </m:r>
+          <m:sSub>
+            <m:sSubPr>
+              <m:ctrlPr>
+                <w:rPr>
+                  <w:rFonts w:ascii="Cambria Math" w:hAnsi="Cambria Math"/>
+                  <w:i/>
+                </w:rPr>
+              </m:ctrlPr>
+            </m:sSubPr>
+            <m:e>
+              <m:r>
+                <w:rPr>
+                  <w:rFonts w:ascii="Cambria Math" w:hAnsi="Cambria Math"/>
+                </w:rPr>
+                <m:t>A</m:t>
+              </m:r>
+            </m:e>
+            <m:sub>
+              <m:r>
+                <w:rPr>
+                  <w:rFonts w:ascii="Cambria Math" w:hAnsi="Cambria Math"/>
+                </w:rPr>
+                <m:t>c</m:t>
+              </m:r>
+            </m:sub>
+          </m:sSub>
+        </m:oMath>
+      </m:oMathPara>
+    </w:p>
+    <w:p>
+      <m:oMathPara>
+        <m:oMath>
+          <m:sSub>
+            <m:sSubPr>
+              <m:ctrlPr>
+                <w:rPr>
+                  <w:rFonts w:ascii="Cambria Math" w:hAnsi="Cambria Math"/>
+                  <w:i/>
+                </w:rPr>
+              </m:ctrlPr>
+            </m:sSubPr>
+            <m:e>
+              <m:r>
+                <w:rPr>
+                  <w:rFonts w:ascii="Cambria Math" w:hAnsi="Cambria Math"/>
+                </w:rPr>
+                <m:t>A</m:t>
+              </m:r>
+            </m:e>
+            <m:sub>
+              <m:r>
+                <w:rPr>
+                  <w:rFonts w:ascii="Cambria Math" w:hAnsi="Cambria Math"/>
+                </w:rPr>
+                <m:t>min</m:t>
+              </m:r>
+            </m:sub>
+          </m:sSub>
+          <m:r>
+            <w:rPr>
+              <w:rFonts w:ascii="Cambria Math" w:hAnsi="Cambria Math"/>
+            </w:rPr>
+            <m:t>=</m:t>
+          </m:r>
+          <m:sSub>
+            <m:sSubPr>
+              <m:ctrlPr>
+                <w:rPr>
+                  <w:rFonts w:ascii="Cambria Math" w:hAnsi="Cambria Math"/>
+                  <w:i/>
+                </w:rPr>
+              </m:ctrlPr>
+            </m:sSubPr>
+            <m:e>
+              <m:r>
+                <w:rPr>
+                  <w:rFonts w:ascii="Cambria Math" w:hAnsi="Cambria Math"/>
+                </w:rPr>
+                <m:t>A</m:t>
+              </m:r>
+            </m:e>
+            <m:sub>
+              <m:r>
+                <w:rPr>
+                  <w:rFonts w:ascii="Cambria Math" w:hAnsi="Cambria Math"/>
+                </w:rPr>
+                <m:t>c</m:t>
+              </m:r>
+            </m:sub>
+          </m:sSub>
+          <m:r>
+            <w:rPr>
+              <w:rFonts w:ascii="Cambria Math" w:hAnsi="Cambria Math"/>
+            </w:rPr>
+            <m:t>-</m:t>
+          </m:r>
+          <m:f>
+            <m:fPr>
+              <m:ctrlPr>
+                <w:rPr>
+                  <w:rFonts w:ascii="Cambria Math" w:hAnsi="Cambria Math"/>
+                  <w:i/>
+                </w:rPr>
+              </m:ctrlPr>
+            </m:fPr>
+            <m:num>
+              <m:r>
+                <w:rPr>
+                  <w:rFonts w:ascii="Cambria Math" w:hAnsi="Cambria Math"/>
+                </w:rPr>
+                <m:t>1</m:t>
+              </m:r>
+            </m:num>
+            <m:den>
+              <m:r>
+                <w:rPr>
+                  <w:rFonts w:ascii="Cambria Math" w:hAnsi="Cambria Math"/>
+                </w:rPr>
+                <m:t>2</m:t>
+              </m:r>
+            </m:den>
+          </m:f>
+          <m:sSub>
+            <m:sSubPr>
+              <m:ctrlPr>
+                <w:rPr>
+                  <w:rFonts w:ascii="Cambria Math" w:hAnsi="Cambria Math"/>
+                  <w:i/>
+                </w:rPr>
+              </m:ctrlPr>
+            </m:sSubPr>
+            <m:e>
+              <m:r>
+                <w:rPr>
+                  <w:rFonts w:ascii="Cambria Math" w:hAnsi="Cambria Math"/>
+                </w:rPr>
+                <m:t>A</m:t>
+              </m:r>
+            </m:e>
+            <m:sub>
+              <m:r>
+                <w:rPr>
+                  <w:rFonts w:ascii="Cambria Math" w:hAnsi="Cambria Math"/>
+                </w:rPr>
+                <m:t>c</m:t>
+              </m:r>
+            </m:sub>
+          </m:sSub>
+          <m:r>
+            <w:rPr>
+              <w:rFonts w:ascii="Cambria Math" w:hAnsi="Cambria Math"/>
+            </w:rPr>
+            <m:t>-</m:t>
+          </m:r>
+          <m:f>
+            <m:fPr>
+              <m:ctrlPr>
+                <w:rPr>
+                  <w:rFonts w:ascii="Cambria Math" w:hAnsi="Cambria Math"/>
+                  <w:i/>
+                </w:rPr>
+              </m:ctrlPr>
+            </m:fPr>
+            <m:num>
+              <m:r>
+                <w:rPr>
+                  <w:rFonts w:ascii="Cambria Math" w:hAnsi="Cambria Math"/>
+                </w:rPr>
+                <m:t>1</m:t>
+              </m:r>
+            </m:num>
+            <m:den>
+              <m:r>
+                <w:rPr>
+                  <w:rFonts w:ascii="Cambria Math" w:hAnsi="Cambria Math"/>
+                </w:rPr>
+                <m:t>2</m:t>
+              </m:r>
+            </m:den>
+          </m:f>
+          <m:sSub>
+            <m:sSubPr>
+              <m:ctrlPr>
+                <w:rPr>
+                  <w:rFonts w:ascii="Cambria Math" w:hAnsi="Cambria Math"/>
+                  <w:i/>
+                </w:rPr>
+              </m:ctrlPr>
+            </m:sSubPr>
+            <m:e>
+              <m:r>
+                <w:rPr>
+                  <w:rFonts w:ascii="Cambria Math" w:hAnsi="Cambria Math"/>
+                </w:rPr>
+                <m:t>A</m:t>
+              </m:r>
+            </m:e>
+            <m:sub>
+              <m:r>
+                <w:rPr>
+                  <w:rFonts w:ascii="Cambria Math" w:hAnsi="Cambria Math"/>
+                </w:rPr>
+                <m:t>c</m:t>
+              </m:r>
+            </m:sub>
+          </m:sSub>
+          <m:r>
+            <w:rPr>
+              <w:rFonts w:ascii="Cambria Math" w:hAnsi="Cambria Math"/>
+            </w:rPr>
+            <m:t>=0</m:t>
+          </m:r>
+        </m:oMath>
+      </m:oMathPara>
+    </w:p>
+    <w:p>
+      <w:r>
+        <w:t xml:space="preserve">Midiendo la respuesta del </w:t>
+      </w:r>
+      <w:proofErr w:type="spellStart"/>
+      <w:r>
+        <w:t>cirtuito</w:t>
+      </w:r>
+      <w:proofErr w:type="spellEnd"/>
+      <w:r>
+        <w:t>, se obtienen los siguientes valores:</w:t>
+      </w:r>
+    </w:p>
     <w:p>
       <w:r>
         <w:pict>
-          <v:shape id="_x0000_i1026" type="#_x0000_t75" style="width:452.55pt;height:149.55pt">
+          <v:shape id="_x0000_i1026" type="#_x0000_t75" style="width:452.5pt;height:149.5pt">
             <v:imagedata r:id="rId15" o:title="Screenshot_379"/>
           </v:shape>
         </w:pict>
@@ -919,7 +2524,11 @@
         <w:t xml:space="preserve">Cuando el índice de modulación es mayor que 1 se observa que la envolvente toma valores “menores a cero” por lo cual al llegar a cero se invierte la fase de la señal de salida, </w:t>
       </w:r>
       <w:r>
-        <w:t>y la amplitud aumenta hasta el valor absoluto del módulo negativo de la moduladora, luego vuelve a llegar a cero y vuelve a invertir su fase.</w:t>
+        <w:t xml:space="preserve">y la amplitud aumenta hasta </w:t>
+      </w:r>
+      <w:r>
+        <w:lastRenderedPageBreak/>
+        <w:t>el valor absoluto del módulo negativo de la moduladora, luego vuelve a llegar a cero y vuelve a invertir su fase.</w:t>
       </w:r>
     </w:p>
     <w:p>
@@ -1058,45 +2667,7 @@
                 <w:rPr>
                   <w:rFonts w:ascii="Cambria Math" w:hAnsi="Cambria Math"/>
                 </w:rPr>
-                <m:t>(</m:t>
-              </m:r>
-              <m:r>
-                <w:rPr>
-                  <w:rFonts w:ascii="Cambria Math" w:hAnsi="Cambria Math"/>
-                </w:rPr>
                 <m:t>µ</m:t>
-              </m:r>
-              <m:sSub>
-                <m:sSubPr>
-                  <m:ctrlPr>
-                    <w:rPr>
-                      <w:rFonts w:ascii="Cambria Math" w:hAnsi="Cambria Math"/>
-                      <w:i/>
-                    </w:rPr>
-                  </m:ctrlPr>
-                </m:sSubPr>
-                <m:e>
-                  <m:r>
-                    <w:rPr>
-                      <w:rFonts w:ascii="Cambria Math" w:hAnsi="Cambria Math"/>
-                    </w:rPr>
-                    <m:t>A</m:t>
-                  </m:r>
-                </m:e>
-                <m:sub>
-                  <m:r>
-                    <w:rPr>
-                      <w:rFonts w:ascii="Cambria Math" w:hAnsi="Cambria Math"/>
-                    </w:rPr>
-                    <m:t>m</m:t>
-                  </m:r>
-                </m:sub>
-              </m:sSub>
-              <m:r>
-                <w:rPr>
-                  <w:rFonts w:ascii="Cambria Math" w:hAnsi="Cambria Math"/>
-                </w:rPr>
-                <m:t>)</m:t>
               </m:r>
             </m:e>
             <m:sup>
@@ -1108,6 +2679,66 @@
               </m:r>
             </m:sup>
           </m:sSup>
+          <m:sSubSup>
+            <m:sSubSupPr>
+              <m:ctrlPr>
+                <w:rPr>
+                  <w:rFonts w:ascii="Cambria Math" w:hAnsi="Cambria Math"/>
+                  <w:i/>
+                </w:rPr>
+              </m:ctrlPr>
+            </m:sSubSupPr>
+            <m:e>
+              <m:r>
+                <w:rPr>
+                  <w:rFonts w:ascii="Cambria Math" w:hAnsi="Cambria Math"/>
+                </w:rPr>
+                <m:t>A</m:t>
+              </m:r>
+            </m:e>
+            <m:sub>
+              <m:r>
+                <w:rPr>
+                  <w:rFonts w:ascii="Cambria Math" w:hAnsi="Cambria Math"/>
+                </w:rPr>
+                <m:t>m</m:t>
+              </m:r>
+            </m:sub>
+            <m:sup>
+              <m:r>
+                <w:rPr>
+                  <w:rFonts w:ascii="Cambria Math" w:hAnsi="Cambria Math"/>
+                </w:rPr>
+                <m:t>2</m:t>
+              </m:r>
+            </m:sup>
+          </m:sSubSup>
+          <m:sSub>
+            <m:sSubPr>
+              <m:ctrlPr>
+                <w:rPr>
+                  <w:rFonts w:ascii="Cambria Math" w:hAnsi="Cambria Math"/>
+                  <w:i/>
+                </w:rPr>
+              </m:ctrlPr>
+            </m:sSubPr>
+            <m:e>
+              <m:r>
+                <w:rPr>
+                  <w:rFonts w:ascii="Cambria Math" w:hAnsi="Cambria Math"/>
+                </w:rPr>
+                <m:t>S</m:t>
+              </m:r>
+            </m:e>
+            <m:sub>
+              <m:r>
+                <w:rPr>
+                  <w:rFonts w:ascii="Cambria Math" w:hAnsi="Cambria Math"/>
+                </w:rPr>
+                <m:t>x</m:t>
+              </m:r>
+            </m:sub>
+          </m:sSub>
           <m:r>
             <w:rPr>
               <w:rFonts w:ascii="Cambria Math" w:hAnsi="Cambria Math"/>
@@ -1125,24 +2756,6 @@
         <w:t>.</w:t>
       </w:r>
     </w:p>
-    <w:p/>
-    <w:p/>
-    <w:p>
-      <w:pPr>
-        <w:pStyle w:val="Ttulo2"/>
-      </w:pPr>
-      <w:r>
-        <w:lastRenderedPageBreak/>
-        <w:t>Coloque capturas del patrón trapezoidal para distintos valores de m y explique su interpretación.</w:t>
-      </w:r>
-    </w:p>
-    <w:p/>
-    <w:p/>
-    <w:p>
-      <w:r>
-        <w:t>Para m&lt;1:</w:t>
-      </w:r>
-    </w:p>
     <w:p>
       <w:r>
         <w:rPr>
@@ -1150,10 +2763,10 @@
           <w:lang w:eastAsia="es-AR"/>
         </w:rPr>
         <w:drawing>
-          <wp:inline distT="0" distB="0" distL="0" distR="0" wp14:anchorId="6A5FF226" wp14:editId="3DE4A4CD">
-            <wp:extent cx="4949000" cy="3429000"/>
-            <wp:effectExtent l="0" t="0" r="4445" b="0"/>
-            <wp:docPr id="6" name="Imagen 6"/>
+          <wp:inline distT="0" distB="0" distL="0" distR="0" wp14:anchorId="51857F1E" wp14:editId="096A7274">
+            <wp:extent cx="5760085" cy="2367915"/>
+            <wp:effectExtent l="0" t="0" r="0" b="0"/>
+            <wp:docPr id="5" name="Imagen 5"/>
             <wp:cNvGraphicFramePr>
               <a:graphicFrameLocks xmlns:a="http://schemas.openxmlformats.org/drawingml/2006/main" noChangeAspect="1"/>
             </wp:cNvGraphicFramePr>
@@ -1173,305 +2786,6 @@
                   <pic:spPr>
                     <a:xfrm>
                       <a:off x="0" y="0"/>
-                      <a:ext cx="4957634" cy="3434982"/>
-                    </a:xfrm>
-                    <a:prstGeom prst="rect">
-                      <a:avLst/>
-                    </a:prstGeom>
-                  </pic:spPr>
-                </pic:pic>
-              </a:graphicData>
-            </a:graphic>
-          </wp:inline>
-        </w:drawing>
-      </w:r>
-    </w:p>
-    <w:p/>
-    <w:p>
-      <w:r>
-        <w:t xml:space="preserve">Para </w:t>
-      </w:r>
-      <w:r>
-        <w:t>m=1:</w:t>
-      </w:r>
-    </w:p>
-    <w:p>
-      <w:r>
-        <w:rPr>
-          <w:noProof/>
-          <w:lang w:eastAsia="es-AR"/>
-        </w:rPr>
-        <w:drawing>
-          <wp:inline distT="0" distB="0" distL="0" distR="0" wp14:anchorId="782F9EC6" wp14:editId="3B88DAA0">
-            <wp:extent cx="4781255" cy="3303815"/>
-            <wp:effectExtent l="0" t="0" r="635" b="0"/>
-            <wp:docPr id="7" name="Imagen 7"/>
-            <wp:cNvGraphicFramePr>
-              <a:graphicFrameLocks xmlns:a="http://schemas.openxmlformats.org/drawingml/2006/main" noChangeAspect="1"/>
-            </wp:cNvGraphicFramePr>
-            <a:graphic xmlns:a="http://schemas.openxmlformats.org/drawingml/2006/main">
-              <a:graphicData uri="http://schemas.openxmlformats.org/drawingml/2006/picture">
-                <pic:pic xmlns:pic="http://schemas.openxmlformats.org/drawingml/2006/picture">
-                  <pic:nvPicPr>
-                    <pic:cNvPr id="1" name=""/>
-                    <pic:cNvPicPr/>
-                  </pic:nvPicPr>
-                  <pic:blipFill>
-                    <a:blip r:embed="rId17"/>
-                    <a:stretch>
-                      <a:fillRect/>
-                    </a:stretch>
-                  </pic:blipFill>
-                  <pic:spPr>
-                    <a:xfrm>
-                      <a:off x="0" y="0"/>
-                      <a:ext cx="4792681" cy="3311710"/>
-                    </a:xfrm>
-                    <a:prstGeom prst="rect">
-                      <a:avLst/>
-                    </a:prstGeom>
-                  </pic:spPr>
-                </pic:pic>
-              </a:graphicData>
-            </a:graphic>
-          </wp:inline>
-        </w:drawing>
-      </w:r>
-    </w:p>
-    <w:p/>
-    <w:p/>
-    <w:p>
-      <w:r>
-        <w:lastRenderedPageBreak/>
-        <w:t>Para m&gt;1:</w:t>
-      </w:r>
-    </w:p>
-    <w:p>
-      <w:r>
-        <w:rPr>
-          <w:noProof/>
-          <w:lang w:eastAsia="es-AR"/>
-        </w:rPr>
-        <w:drawing>
-          <wp:inline distT="0" distB="0" distL="0" distR="0" wp14:anchorId="3950A5B7" wp14:editId="5AEDDEB1">
-            <wp:extent cx="4793109" cy="3331029"/>
-            <wp:effectExtent l="0" t="0" r="7620" b="3175"/>
-            <wp:docPr id="8" name="Imagen 8"/>
-            <wp:cNvGraphicFramePr>
-              <a:graphicFrameLocks xmlns:a="http://schemas.openxmlformats.org/drawingml/2006/main" noChangeAspect="1"/>
-            </wp:cNvGraphicFramePr>
-            <a:graphic xmlns:a="http://schemas.openxmlformats.org/drawingml/2006/main">
-              <a:graphicData uri="http://schemas.openxmlformats.org/drawingml/2006/picture">
-                <pic:pic xmlns:pic="http://schemas.openxmlformats.org/drawingml/2006/picture">
-                  <pic:nvPicPr>
-                    <pic:cNvPr id="1" name=""/>
-                    <pic:cNvPicPr/>
-                  </pic:nvPicPr>
-                  <pic:blipFill>
-                    <a:blip r:embed="rId18"/>
-                    <a:stretch>
-                      <a:fillRect/>
-                    </a:stretch>
-                  </pic:blipFill>
-                  <pic:spPr>
-                    <a:xfrm>
-                      <a:off x="0" y="0"/>
-                      <a:ext cx="4806735" cy="3340498"/>
-                    </a:xfrm>
-                    <a:prstGeom prst="rect">
-                      <a:avLst/>
-                    </a:prstGeom>
-                  </pic:spPr>
-                </pic:pic>
-              </a:graphicData>
-            </a:graphic>
-          </wp:inline>
-        </w:drawing>
-      </w:r>
-    </w:p>
-    <w:p>
-      <w:pPr>
-        <w:rPr>
-          <w:rFonts w:ascii="Times New Roman" w:hAnsi="Times New Roman"/>
-          <w:sz w:val="24"/>
-        </w:rPr>
-      </w:pPr>
-      <w:r>
-        <w:rPr>
-          <w:rFonts w:ascii="Times New Roman" w:hAnsi="Times New Roman"/>
-          <w:sz w:val="24"/>
-        </w:rPr>
-        <w:t>En el eje vertical se observa la amplitud de la señal moduladora y en el eje horizontal se observa la amplitud de la señal modulada, por lo tanto se observa la relación que hay entre las mismas</w:t>
-      </w:r>
-    </w:p>
-    <w:p>
-      <w:pPr>
-        <w:rPr>
-          <w:rFonts w:ascii="Times New Roman" w:hAnsi="Times New Roman"/>
-          <w:sz w:val="24"/>
-        </w:rPr>
-      </w:pPr>
-      <w:r>
-        <w:rPr>
-          <w:rFonts w:ascii="Times New Roman" w:hAnsi="Times New Roman"/>
-          <w:sz w:val="24"/>
-        </w:rPr>
-        <w:t>Se observa que</w:t>
-      </w:r>
-      <w:r>
-        <w:rPr>
-          <w:rFonts w:ascii="Times New Roman" w:hAnsi="Times New Roman"/>
-          <w:sz w:val="24"/>
-        </w:rPr>
-        <w:t xml:space="preserve"> cuando la modulación es menor a uno existe un valor máximo y mínimo de la señal modulada</w:t>
-      </w:r>
-      <w:r>
-        <w:rPr>
-          <w:rFonts w:ascii="Times New Roman" w:hAnsi="Times New Roman"/>
-          <w:sz w:val="24"/>
-        </w:rPr>
-        <w:t xml:space="preserve"> y las líneas laterales del trapezoide no se unen. </w:t>
-      </w:r>
-    </w:p>
-    <w:p>
-      <w:pPr>
-        <w:rPr>
-          <w:rFonts w:ascii="Times New Roman" w:hAnsi="Times New Roman"/>
-          <w:sz w:val="24"/>
-        </w:rPr>
-      </w:pPr>
-      <w:r>
-        <w:rPr>
-          <w:rFonts w:ascii="Times New Roman" w:hAnsi="Times New Roman"/>
-          <w:sz w:val="24"/>
-        </w:rPr>
-        <w:t>C</w:t>
-      </w:r>
-      <w:r>
-        <w:rPr>
-          <w:rFonts w:ascii="Times New Roman" w:hAnsi="Times New Roman"/>
-          <w:sz w:val="24"/>
-        </w:rPr>
-        <w:t>uando la modulación es de 1, la amplitud mínim</w:t>
-      </w:r>
-      <w:r>
-        <w:rPr>
-          <w:rFonts w:ascii="Times New Roman" w:hAnsi="Times New Roman"/>
-          <w:sz w:val="24"/>
-        </w:rPr>
-        <w:t>a de la señal es cero, y las líneas laterales se unen en un punto</w:t>
-      </w:r>
-      <w:r>
-        <w:rPr>
-          <w:rFonts w:ascii="Times New Roman" w:hAnsi="Times New Roman"/>
-          <w:sz w:val="24"/>
-        </w:rPr>
-        <w:t>.</w:t>
-      </w:r>
-    </w:p>
-    <w:p>
-      <w:pPr>
-        <w:rPr>
-          <w:rFonts w:ascii="Times New Roman" w:hAnsi="Times New Roman"/>
-          <w:sz w:val="24"/>
-        </w:rPr>
-      </w:pPr>
-      <w:r>
-        <w:rPr>
-          <w:rFonts w:ascii="Times New Roman" w:hAnsi="Times New Roman"/>
-          <w:sz w:val="24"/>
-        </w:rPr>
-        <w:t xml:space="preserve"> Por ultimo cuand</w:t>
-      </w:r>
-      <w:r>
-        <w:rPr>
-          <w:rFonts w:ascii="Times New Roman" w:hAnsi="Times New Roman"/>
-          <w:sz w:val="24"/>
-        </w:rPr>
-        <w:t xml:space="preserve">o la modulación es mayor que </w:t>
-      </w:r>
-      <w:r>
-        <w:rPr>
-          <w:rFonts w:ascii="Times New Roman" w:hAnsi="Times New Roman"/>
-          <w:sz w:val="24"/>
-        </w:rPr>
-        <w:t xml:space="preserve">1, las líneas </w:t>
-      </w:r>
-      <w:r>
-        <w:rPr>
-          <w:rFonts w:ascii="Times New Roman" w:hAnsi="Times New Roman"/>
-          <w:sz w:val="24"/>
-        </w:rPr>
-        <w:t xml:space="preserve">laterales </w:t>
-      </w:r>
-      <w:r>
-        <w:rPr>
-          <w:rFonts w:ascii="Times New Roman" w:hAnsi="Times New Roman"/>
-          <w:sz w:val="24"/>
-        </w:rPr>
-        <w:t xml:space="preserve">se cruzan </w:t>
-      </w:r>
-      <w:r>
-        <w:rPr>
-          <w:rFonts w:ascii="Times New Roman" w:hAnsi="Times New Roman"/>
-          <w:sz w:val="24"/>
-        </w:rPr>
-        <w:t>(donde se produce un cambio de fase) y la amplitud vuelve a crecer.</w:t>
-      </w:r>
-    </w:p>
-    <w:p>
-      <w:pPr>
-        <w:spacing w:after="0"/>
-        <w:jc w:val="left"/>
-        <w:rPr>
-          <w:rFonts w:ascii="Times New Roman" w:hAnsi="Times New Roman"/>
-          <w:sz w:val="24"/>
-        </w:rPr>
-      </w:pPr>
-    </w:p>
-    <w:p>
-      <w:pPr>
-        <w:pStyle w:val="Ttulo2"/>
-      </w:pPr>
-      <w:r>
-        <w:t>C</w:t>
-      </w:r>
-      <w:r>
-        <w:t>on la ayuda del Analizador de Espectro, determinar la potencia desarrollada por el circuito. Medir Potencia de portadora; Potencia de bandas laterales; Ancho de Banda de transmisión.</w:t>
-      </w:r>
-    </w:p>
-    <w:p>
-      <w:bookmarkStart w:id="0" w:name="_GoBack"/>
-      <w:bookmarkEnd w:id="0"/>
-      <w:r>
-        <w:rPr>
-          <w:noProof/>
-          <w:lang w:eastAsia="es-AR"/>
-        </w:rPr>
-        <w:drawing>
-          <wp:inline distT="0" distB="0" distL="0" distR="0" wp14:anchorId="785B9032" wp14:editId="67164CB5">
-            <wp:extent cx="5760085" cy="2367915"/>
-            <wp:effectExtent l="0" t="0" r="0" b="0"/>
-            <wp:docPr id="11" name="Imagen 11"/>
-            <wp:cNvGraphicFramePr>
-              <a:graphicFrameLocks xmlns:a="http://schemas.openxmlformats.org/drawingml/2006/main" noChangeAspect="1"/>
-            </wp:cNvGraphicFramePr>
-            <a:graphic xmlns:a="http://schemas.openxmlformats.org/drawingml/2006/main">
-              <a:graphicData uri="http://schemas.openxmlformats.org/drawingml/2006/picture">
-                <pic:pic xmlns:pic="http://schemas.openxmlformats.org/drawingml/2006/picture">
-                  <pic:nvPicPr>
-                    <pic:cNvPr id="1" name=""/>
-                    <pic:cNvPicPr/>
-                  </pic:nvPicPr>
-                  <pic:blipFill>
-                    <a:blip r:embed="rId19"/>
-                    <a:stretch>
-                      <a:fillRect/>
-                    </a:stretch>
-                  </pic:blipFill>
-                  <pic:spPr>
-                    <a:xfrm>
-                      <a:off x="0" y="0"/>
                       <a:ext cx="5760085" cy="2367915"/>
                     </a:xfrm>
                     <a:prstGeom prst="rect">
@@ -1488,10 +2802,7 @@
     <w:p/>
     <w:p>
       <w:r>
-        <w:t>Se observa que la amplitud en la frecuencia de portadora es de 1,04dB, mientras que en cada banda lateral la amplitud es -5,</w:t>
-      </w:r>
-      <w:r>
-        <w:t>06dB. Es decir:</w:t>
+        <w:t>Se observa que la amplitud en la frecuencia de portadora es de 1,04dB, mientras que en cada banda lateral la amplitud es -5,06dB. Es decir:</w:t>
       </w:r>
     </w:p>
     <w:p>
@@ -1574,37 +2885,7 @@
             <w:rPr>
               <w:rFonts w:ascii="Cambria Math" w:hAnsi="Cambria Math"/>
             </w:rPr>
-            <m:t>=</m:t>
-          </m:r>
-          <m:r>
-            <w:rPr>
-              <w:rFonts w:ascii="Cambria Math" w:hAnsi="Cambria Math"/>
-            </w:rPr>
-            <m:t>-5</m:t>
-          </m:r>
-          <m:r>
-            <w:rPr>
-              <w:rFonts w:ascii="Cambria Math" w:hAnsi="Cambria Math"/>
-            </w:rPr>
-            <m:t>,0</m:t>
-          </m:r>
-          <m:r>
-            <w:rPr>
-              <w:rFonts w:ascii="Cambria Math" w:hAnsi="Cambria Math"/>
-            </w:rPr>
-            <m:t>6</m:t>
-          </m:r>
-          <m:r>
-            <w:rPr>
-              <w:rFonts w:ascii="Cambria Math" w:hAnsi="Cambria Math"/>
-            </w:rPr>
-            <m:t>dB=</m:t>
-          </m:r>
-          <m:r>
-            <w:rPr>
-              <w:rFonts w:ascii="Cambria Math" w:hAnsi="Cambria Math"/>
-            </w:rPr>
-            <m:t>0,5584</m:t>
+            <m:t>=-5,06dB=0,5584</m:t>
           </m:r>
         </m:oMath>
       </m:oMathPara>
@@ -1851,19 +3132,7 @@
             <w:rPr>
               <w:rFonts w:ascii="Cambria Math" w:hAnsi="Cambria Math"/>
             </w:rPr>
-            <m:t>=</m:t>
-          </m:r>
-          <m:r>
-            <w:rPr>
-              <w:rFonts w:ascii="Cambria Math" w:hAnsi="Cambria Math"/>
-            </w:rPr>
-            <m:t>0.312</m:t>
-          </m:r>
-          <m:r>
-            <w:rPr>
-              <w:rFonts w:ascii="Cambria Math" w:hAnsi="Cambria Math"/>
-            </w:rPr>
-            <m:t>W</m:t>
+            <m:t>=0.312W</m:t>
           </m:r>
         </m:oMath>
       </m:oMathPara>
@@ -1976,16 +3245,831 @@
       </m:oMathPara>
     </w:p>
     <w:p>
+      <w:bookmarkStart w:id="0" w:name="_GoBack"/>
+      <w:bookmarkEnd w:id="0"/>
+    </w:p>
+    <w:p/>
+    <w:p>
+      <w:pPr>
+        <w:pStyle w:val="Ttulo2"/>
+      </w:pPr>
+      <w:r>
+        <w:t>Coloque capturas del patrón trapezoidal para distintos valores de m y explique su interpretación.</w:t>
+      </w:r>
+    </w:p>
+    <w:p/>
+    <w:p/>
+    <w:p>
+      <w:r>
+        <w:t>Para m&lt;1:</w:t>
+      </w:r>
+    </w:p>
+    <w:p>
+      <w:pPr>
+        <w:jc w:val="center"/>
+      </w:pPr>
+      <w:r>
+        <w:rPr>
+          <w:noProof/>
+          <w:lang w:eastAsia="es-AR"/>
+        </w:rPr>
+        <w:lastRenderedPageBreak/>
+        <w:drawing>
+          <wp:inline distT="0" distB="0" distL="0" distR="0" wp14:anchorId="6A5FF226" wp14:editId="3DE4A4CD">
+            <wp:extent cx="4949000" cy="3429000"/>
+            <wp:effectExtent l="0" t="0" r="4445" b="0"/>
+            <wp:docPr id="6" name="Imagen 6"/>
+            <wp:cNvGraphicFramePr>
+              <a:graphicFrameLocks xmlns:a="http://schemas.openxmlformats.org/drawingml/2006/main" noChangeAspect="1"/>
+            </wp:cNvGraphicFramePr>
+            <a:graphic xmlns:a="http://schemas.openxmlformats.org/drawingml/2006/main">
+              <a:graphicData uri="http://schemas.openxmlformats.org/drawingml/2006/picture">
+                <pic:pic xmlns:pic="http://schemas.openxmlformats.org/drawingml/2006/picture">
+                  <pic:nvPicPr>
+                    <pic:cNvPr id="1" name=""/>
+                    <pic:cNvPicPr/>
+                  </pic:nvPicPr>
+                  <pic:blipFill>
+                    <a:blip r:embed="rId17"/>
+                    <a:stretch>
+                      <a:fillRect/>
+                    </a:stretch>
+                  </pic:blipFill>
+                  <pic:spPr>
+                    <a:xfrm>
+                      <a:off x="0" y="0"/>
+                      <a:ext cx="4957634" cy="3434982"/>
+                    </a:xfrm>
+                    <a:prstGeom prst="rect">
+                      <a:avLst/>
+                    </a:prstGeom>
+                  </pic:spPr>
+                </pic:pic>
+              </a:graphicData>
+            </a:graphic>
+          </wp:inline>
+        </w:drawing>
+      </w:r>
+    </w:p>
+    <w:p/>
+    <w:p>
+      <w:r>
+        <w:t xml:space="preserve">Para </w:t>
+      </w:r>
+      <w:r>
+        <w:t>m=1:</w:t>
+      </w:r>
+    </w:p>
+    <w:p>
+      <w:pPr>
+        <w:jc w:val="center"/>
+      </w:pPr>
+      <w:r>
+        <w:rPr>
+          <w:noProof/>
+          <w:lang w:eastAsia="es-AR"/>
+        </w:rPr>
+        <w:drawing>
+          <wp:inline distT="0" distB="0" distL="0" distR="0" wp14:anchorId="782F9EC6" wp14:editId="3B88DAA0">
+            <wp:extent cx="4781255" cy="3303815"/>
+            <wp:effectExtent l="0" t="0" r="635" b="0"/>
+            <wp:docPr id="7" name="Imagen 7"/>
+            <wp:cNvGraphicFramePr>
+              <a:graphicFrameLocks xmlns:a="http://schemas.openxmlformats.org/drawingml/2006/main" noChangeAspect="1"/>
+            </wp:cNvGraphicFramePr>
+            <a:graphic xmlns:a="http://schemas.openxmlformats.org/drawingml/2006/main">
+              <a:graphicData uri="http://schemas.openxmlformats.org/drawingml/2006/picture">
+                <pic:pic xmlns:pic="http://schemas.openxmlformats.org/drawingml/2006/picture">
+                  <pic:nvPicPr>
+                    <pic:cNvPr id="1" name=""/>
+                    <pic:cNvPicPr/>
+                  </pic:nvPicPr>
+                  <pic:blipFill>
+                    <a:blip r:embed="rId18"/>
+                    <a:stretch>
+                      <a:fillRect/>
+                    </a:stretch>
+                  </pic:blipFill>
+                  <pic:spPr>
+                    <a:xfrm>
+                      <a:off x="0" y="0"/>
+                      <a:ext cx="4792681" cy="3311710"/>
+                    </a:xfrm>
+                    <a:prstGeom prst="rect">
+                      <a:avLst/>
+                    </a:prstGeom>
+                  </pic:spPr>
+                </pic:pic>
+              </a:graphicData>
+            </a:graphic>
+          </wp:inline>
+        </w:drawing>
+      </w:r>
+    </w:p>
+    <w:p/>
+    <w:p/>
+    <w:p>
+      <w:r>
+        <w:t>Para m&gt;1:</w:t>
+      </w:r>
+    </w:p>
+    <w:p>
+      <w:pPr>
+        <w:jc w:val="center"/>
+      </w:pPr>
+      <w:r>
+        <w:rPr>
+          <w:noProof/>
+          <w:lang w:eastAsia="es-AR"/>
+        </w:rPr>
+        <w:lastRenderedPageBreak/>
+        <w:drawing>
+          <wp:inline distT="0" distB="0" distL="0" distR="0" wp14:anchorId="3950A5B7" wp14:editId="5AEDDEB1">
+            <wp:extent cx="4793109" cy="3331029"/>
+            <wp:effectExtent l="0" t="0" r="7620" b="3175"/>
+            <wp:docPr id="8" name="Imagen 8"/>
+            <wp:cNvGraphicFramePr>
+              <a:graphicFrameLocks xmlns:a="http://schemas.openxmlformats.org/drawingml/2006/main" noChangeAspect="1"/>
+            </wp:cNvGraphicFramePr>
+            <a:graphic xmlns:a="http://schemas.openxmlformats.org/drawingml/2006/main">
+              <a:graphicData uri="http://schemas.openxmlformats.org/drawingml/2006/picture">
+                <pic:pic xmlns:pic="http://schemas.openxmlformats.org/drawingml/2006/picture">
+                  <pic:nvPicPr>
+                    <pic:cNvPr id="1" name=""/>
+                    <pic:cNvPicPr/>
+                  </pic:nvPicPr>
+                  <pic:blipFill>
+                    <a:blip r:embed="rId19"/>
+                    <a:stretch>
+                      <a:fillRect/>
+                    </a:stretch>
+                  </pic:blipFill>
+                  <pic:spPr>
+                    <a:xfrm>
+                      <a:off x="0" y="0"/>
+                      <a:ext cx="4806735" cy="3340498"/>
+                    </a:xfrm>
+                    <a:prstGeom prst="rect">
+                      <a:avLst/>
+                    </a:prstGeom>
+                  </pic:spPr>
+                </pic:pic>
+              </a:graphicData>
+            </a:graphic>
+          </wp:inline>
+        </w:drawing>
+      </w:r>
+    </w:p>
+    <w:p>
+      <w:pPr>
+        <w:rPr>
+          <w:rFonts w:ascii="Times New Roman" w:hAnsi="Times New Roman"/>
+          <w:sz w:val="24"/>
+        </w:rPr>
+      </w:pPr>
+      <w:r>
+        <w:rPr>
+          <w:rFonts w:ascii="Times New Roman" w:hAnsi="Times New Roman"/>
+          <w:sz w:val="24"/>
+        </w:rPr>
+        <w:t>En el eje vertical se observa la amplitud de la señal moduladora y en el eje horizontal se observa la amplitud de la señal modulada, por lo tanto se observa la relación que hay entre las mismas</w:t>
+      </w:r>
+    </w:p>
+    <w:p>
+      <w:pPr>
+        <w:rPr>
+          <w:rFonts w:ascii="Times New Roman" w:hAnsi="Times New Roman"/>
+          <w:sz w:val="24"/>
+        </w:rPr>
+      </w:pPr>
+      <w:r>
+        <w:rPr>
+          <w:rFonts w:ascii="Times New Roman" w:hAnsi="Times New Roman"/>
+          <w:sz w:val="24"/>
+        </w:rPr>
+        <w:t>Se observa que</w:t>
+      </w:r>
+      <w:r>
+        <w:rPr>
+          <w:rFonts w:ascii="Times New Roman" w:hAnsi="Times New Roman"/>
+          <w:sz w:val="24"/>
+        </w:rPr>
+        <w:t xml:space="preserve"> cuando la modulación es menor a uno existe un valor máximo y mínimo de la señal modulada</w:t>
+      </w:r>
+      <w:r>
+        <w:rPr>
+          <w:rFonts w:ascii="Times New Roman" w:hAnsi="Times New Roman"/>
+          <w:sz w:val="24"/>
+        </w:rPr>
+        <w:t xml:space="preserve"> y las líneas laterales del trapezoide no se unen. </w:t>
+      </w:r>
+    </w:p>
+    <w:p>
+      <w:pPr>
+        <w:rPr>
+          <w:rFonts w:ascii="Times New Roman" w:hAnsi="Times New Roman"/>
+          <w:sz w:val="24"/>
+        </w:rPr>
+      </w:pPr>
+      <w:r>
+        <w:rPr>
+          <w:rFonts w:ascii="Times New Roman" w:hAnsi="Times New Roman"/>
+          <w:sz w:val="24"/>
+        </w:rPr>
+        <w:t>C</w:t>
+      </w:r>
+      <w:r>
+        <w:rPr>
+          <w:rFonts w:ascii="Times New Roman" w:hAnsi="Times New Roman"/>
+          <w:sz w:val="24"/>
+        </w:rPr>
+        <w:t>uando la modulación es de 1, la amplitud mínim</w:t>
+      </w:r>
+      <w:r>
+        <w:rPr>
+          <w:rFonts w:ascii="Times New Roman" w:hAnsi="Times New Roman"/>
+          <w:sz w:val="24"/>
+        </w:rPr>
+        <w:t>a de la señal es cero, y las líneas laterales se unen en un punto</w:t>
+      </w:r>
+      <w:r>
+        <w:rPr>
+          <w:rFonts w:ascii="Times New Roman" w:hAnsi="Times New Roman"/>
+          <w:sz w:val="24"/>
+        </w:rPr>
+        <w:t>.</w:t>
+      </w:r>
+    </w:p>
+    <w:p>
+      <w:pPr>
+        <w:rPr>
+          <w:rFonts w:ascii="Times New Roman" w:hAnsi="Times New Roman"/>
+          <w:sz w:val="24"/>
+        </w:rPr>
+      </w:pPr>
+      <w:r>
+        <w:rPr>
+          <w:rFonts w:ascii="Times New Roman" w:hAnsi="Times New Roman"/>
+          <w:sz w:val="24"/>
+        </w:rPr>
+        <w:t xml:space="preserve"> Por ultimo cuand</w:t>
+      </w:r>
+      <w:r>
+        <w:rPr>
+          <w:rFonts w:ascii="Times New Roman" w:hAnsi="Times New Roman"/>
+          <w:sz w:val="24"/>
+        </w:rPr>
+        <w:t xml:space="preserve">o la modulación es mayor que </w:t>
+      </w:r>
+      <w:r>
+        <w:rPr>
+          <w:rFonts w:ascii="Times New Roman" w:hAnsi="Times New Roman"/>
+          <w:sz w:val="24"/>
+        </w:rPr>
+        <w:t xml:space="preserve">1, las líneas </w:t>
+      </w:r>
+      <w:r>
+        <w:rPr>
+          <w:rFonts w:ascii="Times New Roman" w:hAnsi="Times New Roman"/>
+          <w:sz w:val="24"/>
+        </w:rPr>
+        <w:t xml:space="preserve">laterales </w:t>
+      </w:r>
+      <w:r>
+        <w:rPr>
+          <w:rFonts w:ascii="Times New Roman" w:hAnsi="Times New Roman"/>
+          <w:sz w:val="24"/>
+        </w:rPr>
+        <w:t xml:space="preserve">se cruzan </w:t>
+      </w:r>
+      <w:r>
+        <w:rPr>
+          <w:rFonts w:ascii="Times New Roman" w:hAnsi="Times New Roman"/>
+          <w:sz w:val="24"/>
+        </w:rPr>
+        <w:t>(donde se produce un cambio de fase) y la amplitud vuelve a crecer.</w:t>
+      </w:r>
+    </w:p>
+    <w:p>
+      <w:pPr>
+        <w:spacing w:after="0"/>
+        <w:jc w:val="left"/>
+        <w:rPr>
+          <w:rFonts w:ascii="Times New Roman" w:hAnsi="Times New Roman"/>
+          <w:sz w:val="24"/>
+        </w:rPr>
+      </w:pPr>
+    </w:p>
+    <w:p>
+      <w:pPr>
+        <w:pStyle w:val="Ttulo2"/>
+      </w:pPr>
+      <w:r>
+        <w:t>C</w:t>
+      </w:r>
+      <w:r>
+        <w:t>on la ayuda del Analizador de Espectro, determinar la potencia desarrollada por el circuito. Medir Potencia de portadora; Potencia de bandas laterales; Ancho de Banda de transmisión.</w:t>
+      </w:r>
+    </w:p>
+    <w:p>
+      <w:r>
+        <w:rPr>
+          <w:noProof/>
+          <w:lang w:eastAsia="es-AR"/>
+        </w:rPr>
+        <w:drawing>
+          <wp:inline distT="0" distB="0" distL="0" distR="0" wp14:anchorId="785B9032" wp14:editId="67164CB5">
+            <wp:extent cx="5760085" cy="2367915"/>
+            <wp:effectExtent l="0" t="0" r="0" b="0"/>
+            <wp:docPr id="11" name="Imagen 11"/>
+            <wp:cNvGraphicFramePr>
+              <a:graphicFrameLocks xmlns:a="http://schemas.openxmlformats.org/drawingml/2006/main" noChangeAspect="1"/>
+            </wp:cNvGraphicFramePr>
+            <a:graphic xmlns:a="http://schemas.openxmlformats.org/drawingml/2006/main">
+              <a:graphicData uri="http://schemas.openxmlformats.org/drawingml/2006/picture">
+                <pic:pic xmlns:pic="http://schemas.openxmlformats.org/drawingml/2006/picture">
+                  <pic:nvPicPr>
+                    <pic:cNvPr id="1" name=""/>
+                    <pic:cNvPicPr/>
+                  </pic:nvPicPr>
+                  <pic:blipFill>
+                    <a:blip r:embed="rId16"/>
+                    <a:stretch>
+                      <a:fillRect/>
+                    </a:stretch>
+                  </pic:blipFill>
+                  <pic:spPr>
+                    <a:xfrm>
+                      <a:off x="0" y="0"/>
+                      <a:ext cx="5760085" cy="2367915"/>
+                    </a:xfrm>
+                    <a:prstGeom prst="rect">
+                      <a:avLst/>
+                    </a:prstGeom>
+                  </pic:spPr>
+                </pic:pic>
+              </a:graphicData>
+            </a:graphic>
+          </wp:inline>
+        </w:drawing>
+      </w:r>
+    </w:p>
+    <w:p/>
+    <w:p>
+      <w:r>
+        <w:lastRenderedPageBreak/>
+        <w:t>Se observa que la amplitud en la frecuencia de portadora es de 1,04dB, mientras que en cada banda lateral la amplitud es -5,</w:t>
+      </w:r>
+      <w:r>
+        <w:t>06dB. Es decir:</w:t>
+      </w:r>
+    </w:p>
+    <w:p>
+      <m:oMathPara>
+        <m:oMath>
+          <m:sSub>
+            <m:sSubPr>
+              <m:ctrlPr>
+                <w:rPr>
+                  <w:rFonts w:ascii="Cambria Math" w:hAnsi="Cambria Math"/>
+                  <w:i/>
+                </w:rPr>
+              </m:ctrlPr>
+            </m:sSubPr>
+            <m:e>
+              <m:r>
+                <w:rPr>
+                  <w:rFonts w:ascii="Cambria Math" w:hAnsi="Cambria Math"/>
+                </w:rPr>
+                <m:t>A</m:t>
+              </m:r>
+            </m:e>
+            <m:sub>
+              <m:r>
+                <w:rPr>
+                  <w:rFonts w:ascii="Cambria Math" w:hAnsi="Cambria Math"/>
+                </w:rPr>
+                <m:t>c</m:t>
+              </m:r>
+            </m:sub>
+          </m:sSub>
+          <m:r>
+            <w:rPr>
+              <w:rFonts w:ascii="Cambria Math" w:hAnsi="Cambria Math"/>
+            </w:rPr>
+            <m:t>=1,04dB=</m:t>
+          </m:r>
+          <m:r>
+            <m:rPr>
+              <m:sty m:val="p"/>
+            </m:rPr>
+            <w:rPr>
+              <w:rFonts w:ascii="Cambria Math" w:hAnsi="Cambria Math"/>
+            </w:rPr>
+            <m:t>1.127</m:t>
+          </m:r>
+        </m:oMath>
+      </m:oMathPara>
+    </w:p>
+    <w:p>
+      <m:oMathPara>
+        <m:oMath>
+          <m:sSub>
+            <m:sSubPr>
+              <m:ctrlPr>
+                <w:rPr>
+                  <w:rFonts w:ascii="Cambria Math" w:hAnsi="Cambria Math"/>
+                  <w:i/>
+                </w:rPr>
+              </m:ctrlPr>
+            </m:sSubPr>
+            <m:e>
+              <m:r>
+                <w:rPr>
+                  <w:rFonts w:ascii="Cambria Math" w:hAnsi="Cambria Math"/>
+                </w:rPr>
+                <m:t>A</m:t>
+              </m:r>
+            </m:e>
+            <m:sub>
+              <m:r>
+                <w:rPr>
+                  <w:rFonts w:ascii="Cambria Math" w:hAnsi="Cambria Math"/>
+                </w:rPr>
+                <m:t>sb</m:t>
+              </m:r>
+            </m:sub>
+          </m:sSub>
+          <m:r>
+            <w:rPr>
+              <w:rFonts w:ascii="Cambria Math" w:hAnsi="Cambria Math"/>
+            </w:rPr>
+            <m:t>=-5,06dB=0,5584</m:t>
+          </m:r>
+        </m:oMath>
+      </m:oMathPara>
+    </w:p>
+    <w:p>
+      <m:oMathPara>
+        <m:oMath>
+          <m:sSub>
+            <m:sSubPr>
+              <m:ctrlPr>
+                <w:rPr>
+                  <w:rFonts w:ascii="Cambria Math" w:hAnsi="Cambria Math"/>
+                  <w:i/>
+                </w:rPr>
+              </m:ctrlPr>
+            </m:sSubPr>
+            <m:e>
+              <m:r>
+                <w:rPr>
+                  <w:rFonts w:ascii="Cambria Math" w:hAnsi="Cambria Math"/>
+                </w:rPr>
+                <m:t>P</m:t>
+              </m:r>
+            </m:e>
+            <m:sub>
+              <m:r>
+                <w:rPr>
+                  <w:rFonts w:ascii="Cambria Math" w:hAnsi="Cambria Math"/>
+                </w:rPr>
+                <m:t>c</m:t>
+              </m:r>
+            </m:sub>
+          </m:sSub>
+          <m:r>
+            <w:rPr>
+              <w:rFonts w:ascii="Cambria Math" w:hAnsi="Cambria Math"/>
+            </w:rPr>
+            <m:t>=</m:t>
+          </m:r>
+          <m:sSup>
+            <m:sSupPr>
+              <m:ctrlPr>
+                <w:rPr>
+                  <w:rFonts w:ascii="Cambria Math" w:hAnsi="Cambria Math"/>
+                  <w:i/>
+                </w:rPr>
+              </m:ctrlPr>
+            </m:sSupPr>
+            <m:e>
+              <m:sSub>
+                <m:sSubPr>
+                  <m:ctrlPr>
+                    <w:rPr>
+                      <w:rFonts w:ascii="Cambria Math" w:hAnsi="Cambria Math"/>
+                      <w:i/>
+                    </w:rPr>
+                  </m:ctrlPr>
+                </m:sSubPr>
+                <m:e>
+                  <m:r>
+                    <w:rPr>
+                      <w:rFonts w:ascii="Cambria Math" w:hAnsi="Cambria Math"/>
+                    </w:rPr>
+                    <m:t>A</m:t>
+                  </m:r>
+                </m:e>
+                <m:sub>
+                  <m:r>
+                    <w:rPr>
+                      <w:rFonts w:ascii="Cambria Math" w:hAnsi="Cambria Math"/>
+                    </w:rPr>
+                    <m:t>c</m:t>
+                  </m:r>
+                </m:sub>
+              </m:sSub>
+            </m:e>
+            <m:sup>
+              <m:r>
+                <w:rPr>
+                  <w:rFonts w:ascii="Cambria Math" w:hAnsi="Cambria Math"/>
+                </w:rPr>
+                <m:t>2</m:t>
+              </m:r>
+            </m:sup>
+          </m:sSup>
+          <m:r>
+            <w:rPr>
+              <w:rFonts w:ascii="Cambria Math" w:hAnsi="Cambria Math"/>
+            </w:rPr>
+            <m:t>=</m:t>
+          </m:r>
+          <m:sSup>
+            <m:sSupPr>
+              <m:ctrlPr>
+                <w:rPr>
+                  <w:rFonts w:ascii="Cambria Math" w:hAnsi="Cambria Math"/>
+                  <w:i/>
+                </w:rPr>
+              </m:ctrlPr>
+            </m:sSupPr>
+            <m:e>
+              <m:r>
+                <m:rPr>
+                  <m:sty m:val="p"/>
+                </m:rPr>
+                <w:rPr>
+                  <w:rFonts w:ascii="Cambria Math" w:hAnsi="Cambria Math"/>
+                </w:rPr>
+                <m:t>1.127</m:t>
+              </m:r>
+            </m:e>
+            <m:sup>
+              <m:r>
+                <w:rPr>
+                  <w:rFonts w:ascii="Cambria Math" w:hAnsi="Cambria Math"/>
+                </w:rPr>
+                <m:t>2</m:t>
+              </m:r>
+            </m:sup>
+          </m:sSup>
+          <m:r>
+            <w:rPr>
+              <w:rFonts w:ascii="Cambria Math" w:hAnsi="Cambria Math"/>
+            </w:rPr>
+            <m:t>=1.27W</m:t>
+          </m:r>
+        </m:oMath>
+      </m:oMathPara>
+    </w:p>
+    <w:p>
+      <m:oMathPara>
+        <m:oMath>
+          <m:sSub>
+            <m:sSubPr>
+              <m:ctrlPr>
+                <w:rPr>
+                  <w:rFonts w:ascii="Cambria Math" w:hAnsi="Cambria Math"/>
+                  <w:i/>
+                </w:rPr>
+              </m:ctrlPr>
+            </m:sSubPr>
+            <m:e>
+              <m:r>
+                <w:rPr>
+                  <w:rFonts w:ascii="Cambria Math" w:hAnsi="Cambria Math"/>
+                </w:rPr>
+                <m:t>P</m:t>
+              </m:r>
+            </m:e>
+            <m:sub>
+              <m:r>
+                <w:rPr>
+                  <w:rFonts w:ascii="Cambria Math" w:hAnsi="Cambria Math"/>
+                </w:rPr>
+                <m:t>sb</m:t>
+              </m:r>
+            </m:sub>
+          </m:sSub>
+          <m:r>
+            <w:rPr>
+              <w:rFonts w:ascii="Cambria Math" w:hAnsi="Cambria Math"/>
+            </w:rPr>
+            <m:t>=</m:t>
+          </m:r>
+          <m:sSup>
+            <m:sSupPr>
+              <m:ctrlPr>
+                <w:rPr>
+                  <w:rFonts w:ascii="Cambria Math" w:hAnsi="Cambria Math"/>
+                  <w:i/>
+                </w:rPr>
+              </m:ctrlPr>
+            </m:sSupPr>
+            <m:e>
+              <m:sSub>
+                <m:sSubPr>
+                  <m:ctrlPr>
+                    <w:rPr>
+                      <w:rFonts w:ascii="Cambria Math" w:hAnsi="Cambria Math"/>
+                      <w:i/>
+                    </w:rPr>
+                  </m:ctrlPr>
+                </m:sSubPr>
+                <m:e>
+                  <m:r>
+                    <w:rPr>
+                      <w:rFonts w:ascii="Cambria Math" w:hAnsi="Cambria Math"/>
+                    </w:rPr>
+                    <m:t>A</m:t>
+                  </m:r>
+                </m:e>
+                <m:sub>
+                  <m:r>
+                    <w:rPr>
+                      <w:rFonts w:ascii="Cambria Math" w:hAnsi="Cambria Math"/>
+                    </w:rPr>
+                    <m:t>sb</m:t>
+                  </m:r>
+                </m:sub>
+              </m:sSub>
+            </m:e>
+            <m:sup>
+              <m:r>
+                <w:rPr>
+                  <w:rFonts w:ascii="Cambria Math" w:hAnsi="Cambria Math"/>
+                </w:rPr>
+                <m:t>2</m:t>
+              </m:r>
+            </m:sup>
+          </m:sSup>
+          <m:r>
+            <w:rPr>
+              <w:rFonts w:ascii="Cambria Math" w:hAnsi="Cambria Math"/>
+            </w:rPr>
+            <m:t>=</m:t>
+          </m:r>
+          <m:sSup>
+            <m:sSupPr>
+              <m:ctrlPr>
+                <w:rPr>
+                  <w:rFonts w:ascii="Cambria Math" w:hAnsi="Cambria Math"/>
+                  <w:i/>
+                </w:rPr>
+              </m:ctrlPr>
+            </m:sSupPr>
+            <m:e>
+              <m:r>
+                <w:rPr>
+                  <w:rFonts w:ascii="Cambria Math" w:hAnsi="Cambria Math"/>
+                </w:rPr>
+                <m:t>0.5584</m:t>
+              </m:r>
+            </m:e>
+            <m:sup>
+              <m:r>
+                <w:rPr>
+                  <w:rFonts w:ascii="Cambria Math" w:hAnsi="Cambria Math"/>
+                </w:rPr>
+                <m:t>2</m:t>
+              </m:r>
+            </m:sup>
+          </m:sSup>
+          <m:r>
+            <w:rPr>
+              <w:rFonts w:ascii="Cambria Math" w:hAnsi="Cambria Math"/>
+            </w:rPr>
+            <m:t>=0.312W</m:t>
+          </m:r>
+        </m:oMath>
+      </m:oMathPara>
+    </w:p>
+    <w:p>
+      <w:r>
+        <w:t>La potencia total de salida es la suma de la potencia de portadora más sus dos bandas laterales, es decir:</w:t>
+      </w:r>
+    </w:p>
+    <w:p>
+      <m:oMathPara>
+        <m:oMath>
+          <m:sSub>
+            <m:sSubPr>
+              <m:ctrlPr>
+                <w:rPr>
+                  <w:rFonts w:ascii="Cambria Math" w:hAnsi="Cambria Math"/>
+                  <w:i/>
+                </w:rPr>
+              </m:ctrlPr>
+            </m:sSubPr>
+            <m:e>
+              <m:r>
+                <w:rPr>
+                  <w:rFonts w:ascii="Cambria Math" w:hAnsi="Cambria Math"/>
+                </w:rPr>
+                <m:t>S</m:t>
+              </m:r>
+            </m:e>
+            <m:sub>
+              <m:r>
+                <w:rPr>
+                  <w:rFonts w:ascii="Cambria Math" w:hAnsi="Cambria Math"/>
+                </w:rPr>
+                <m:t>T</m:t>
+              </m:r>
+            </m:sub>
+          </m:sSub>
+          <m:r>
+            <w:rPr>
+              <w:rFonts w:ascii="Cambria Math" w:hAnsi="Cambria Math"/>
+            </w:rPr>
+            <m:t>=</m:t>
+          </m:r>
+          <m:sSub>
+            <m:sSubPr>
+              <m:ctrlPr>
+                <w:rPr>
+                  <w:rFonts w:ascii="Cambria Math" w:hAnsi="Cambria Math"/>
+                  <w:i/>
+                </w:rPr>
+              </m:ctrlPr>
+            </m:sSubPr>
+            <m:e>
+              <m:r>
+                <w:rPr>
+                  <w:rFonts w:ascii="Cambria Math" w:hAnsi="Cambria Math"/>
+                </w:rPr>
+                <m:t>P</m:t>
+              </m:r>
+            </m:e>
+            <m:sub>
+              <m:r>
+                <w:rPr>
+                  <w:rFonts w:ascii="Cambria Math" w:hAnsi="Cambria Math"/>
+                </w:rPr>
+                <m:t>c</m:t>
+              </m:r>
+            </m:sub>
+          </m:sSub>
+          <m:r>
+            <w:rPr>
+              <w:rFonts w:ascii="Cambria Math" w:hAnsi="Cambria Math"/>
+            </w:rPr>
+            <m:t>+2</m:t>
+          </m:r>
+          <m:sSub>
+            <m:sSubPr>
+              <m:ctrlPr>
+                <w:rPr>
+                  <w:rFonts w:ascii="Cambria Math" w:hAnsi="Cambria Math"/>
+                  <w:i/>
+                </w:rPr>
+              </m:ctrlPr>
+            </m:sSubPr>
+            <m:e>
+              <m:r>
+                <w:rPr>
+                  <w:rFonts w:ascii="Cambria Math" w:hAnsi="Cambria Math"/>
+                </w:rPr>
+                <m:t>P</m:t>
+              </m:r>
+            </m:e>
+            <m:sub>
+              <m:r>
+                <w:rPr>
+                  <w:rFonts w:ascii="Cambria Math" w:hAnsi="Cambria Math"/>
+                </w:rPr>
+                <m:t>sb</m:t>
+              </m:r>
+            </m:sub>
+          </m:sSub>
+          <m:r>
+            <w:rPr>
+              <w:rFonts w:ascii="Cambria Math" w:hAnsi="Cambria Math"/>
+            </w:rPr>
+            <m:t>=1.27W+2*0.312W=1.89W</m:t>
+          </m:r>
+        </m:oMath>
+      </m:oMathPara>
+    </w:p>
+    <w:p>
       <w:r>
         <w:t xml:space="preserve">Cabe destacar que en este </w:t>
       </w:r>
-      <w:proofErr w:type="spellStart"/>
-      <w:proofErr w:type="gramStart"/>
-      <w:r>
-        <w:t>calculo</w:t>
-      </w:r>
-      <w:proofErr w:type="spellEnd"/>
-      <w:proofErr w:type="gramEnd"/>
+      <w:r>
+        <w:t>cálculo</w:t>
+      </w:r>
       <w:r>
         <w:t xml:space="preserve"> se omite la componente continua de la señal, como también los armónicos que produce el circuito.</w:t>
       </w:r>
@@ -2108,37 +4192,7 @@
             <w:rPr>
               <w:rFonts w:ascii="Cambria Math" w:hAnsi="Cambria Math"/>
             </w:rPr>
-            <m:t>=</m:t>
-          </m:r>
-          <m:r>
-            <w:rPr>
-              <w:rFonts w:ascii="Cambria Math" w:hAnsi="Cambria Math"/>
-            </w:rPr>
-            <m:t>-4</m:t>
-          </m:r>
-          <m:r>
-            <w:rPr>
-              <w:rFonts w:ascii="Cambria Math" w:hAnsi="Cambria Math"/>
-            </w:rPr>
-            <m:t>1,</m:t>
-          </m:r>
-          <m:r>
-            <w:rPr>
-              <w:rFonts w:ascii="Cambria Math" w:hAnsi="Cambria Math"/>
-            </w:rPr>
-            <m:t>9</m:t>
-          </m:r>
-          <m:r>
-            <w:rPr>
-              <w:rFonts w:ascii="Cambria Math" w:hAnsi="Cambria Math"/>
-            </w:rPr>
-            <m:t>dB=</m:t>
-          </m:r>
-          <m:r>
-            <w:rPr>
-              <w:rFonts w:ascii="Cambria Math" w:hAnsi="Cambria Math"/>
-            </w:rPr>
-            <m:t>0.008</m:t>
+            <m:t>=-41,9dB=0.008</m:t>
           </m:r>
         </m:oMath>
       </m:oMathPara>
@@ -2176,37 +4230,7 @@
             <w:rPr>
               <w:rFonts w:ascii="Cambria Math" w:hAnsi="Cambria Math"/>
             </w:rPr>
-            <m:t>=-</m:t>
-          </m:r>
-          <m:r>
-            <w:rPr>
-              <w:rFonts w:ascii="Cambria Math" w:hAnsi="Cambria Math"/>
-            </w:rPr>
-            <m:t>4</m:t>
-          </m:r>
-          <m:r>
-            <w:rPr>
-              <w:rFonts w:ascii="Cambria Math" w:hAnsi="Cambria Math"/>
-            </w:rPr>
-            <m:t>,</m:t>
-          </m:r>
-          <m:r>
-            <w:rPr>
-              <w:rFonts w:ascii="Cambria Math" w:hAnsi="Cambria Math"/>
-            </w:rPr>
-            <m:t>93</m:t>
-          </m:r>
-          <m:r>
-            <w:rPr>
-              <w:rFonts w:ascii="Cambria Math" w:hAnsi="Cambria Math"/>
-            </w:rPr>
-            <m:t>dB=0,</m:t>
-          </m:r>
-          <m:r>
-            <w:rPr>
-              <w:rFonts w:ascii="Cambria Math" w:hAnsi="Cambria Math"/>
-            </w:rPr>
-            <m:t>567</m:t>
+            <m:t>=-4,93dB=0,567</m:t>
           </m:r>
         </m:oMath>
       </m:oMathPara>
@@ -2331,19 +4355,7 @@
             <w:rPr>
               <w:rFonts w:ascii="Cambria Math" w:hAnsi="Cambria Math"/>
             </w:rPr>
-            <m:t>=</m:t>
-          </m:r>
-          <m:r>
-            <w:rPr>
-              <w:rFonts w:ascii="Cambria Math" w:hAnsi="Cambria Math"/>
-            </w:rPr>
-            <m:t>64u</m:t>
-          </m:r>
-          <m:r>
-            <w:rPr>
-              <w:rFonts w:ascii="Cambria Math" w:hAnsi="Cambria Math"/>
-            </w:rPr>
-            <m:t>W</m:t>
+            <m:t>=64uW</m:t>
           </m:r>
         </m:oMath>
       </m:oMathPara>
@@ -2449,13 +4461,7 @@
                 <w:rPr>
                   <w:rFonts w:ascii="Cambria Math" w:hAnsi="Cambria Math"/>
                 </w:rPr>
-                <m:t>0.</m:t>
-              </m:r>
-              <m:r>
-                <w:rPr>
-                  <w:rFonts w:ascii="Cambria Math" w:hAnsi="Cambria Math"/>
-                </w:rPr>
-                <m:t>567</m:t>
+                <m:t>0.567</m:t>
               </m:r>
             </m:e>
             <m:sup>
@@ -2471,19 +4477,7 @@
             <w:rPr>
               <w:rFonts w:ascii="Cambria Math" w:hAnsi="Cambria Math"/>
             </w:rPr>
-            <m:t>=0.</m:t>
-          </m:r>
-          <m:r>
-            <w:rPr>
-              <w:rFonts w:ascii="Cambria Math" w:hAnsi="Cambria Math"/>
-            </w:rPr>
-            <m:t>321</m:t>
-          </m:r>
-          <m:r>
-            <w:rPr>
-              <w:rFonts w:ascii="Cambria Math" w:hAnsi="Cambria Math"/>
-            </w:rPr>
-            <m:t>W</m:t>
+            <m:t>=0.321W</m:t>
           </m:r>
         </m:oMath>
       </m:oMathPara>
@@ -2538,13 +4532,7 @@
             <w:rPr>
               <w:rFonts w:ascii="Cambria Math" w:hAnsi="Cambria Math"/>
             </w:rPr>
-            <m:t>=</m:t>
-          </m:r>
-          <m:r>
-            <w:rPr>
-              <w:rFonts w:ascii="Cambria Math" w:hAnsi="Cambria Math"/>
-            </w:rPr>
-            <m:t>2</m:t>
+            <m:t>=2</m:t>
           </m:r>
           <m:sSub>
             <m:sSubPr>
@@ -2576,31 +4564,7 @@
             <w:rPr>
               <w:rFonts w:ascii="Cambria Math" w:hAnsi="Cambria Math"/>
             </w:rPr>
-            <m:t>=2*0.3</m:t>
-          </m:r>
-          <m:r>
-            <w:rPr>
-              <w:rFonts w:ascii="Cambria Math" w:hAnsi="Cambria Math"/>
-            </w:rPr>
-            <m:t>21</m:t>
-          </m:r>
-          <m:r>
-            <w:rPr>
-              <w:rFonts w:ascii="Cambria Math" w:hAnsi="Cambria Math"/>
-            </w:rPr>
-            <m:t>W=</m:t>
-          </m:r>
-          <m:r>
-            <w:rPr>
-              <w:rFonts w:ascii="Cambria Math" w:hAnsi="Cambria Math"/>
-            </w:rPr>
-            <m:t>0.642</m:t>
-          </m:r>
-          <m:r>
-            <w:rPr>
-              <w:rFonts w:ascii="Cambria Math" w:hAnsi="Cambria Math"/>
-            </w:rPr>
-            <m:t>W</m:t>
+            <m:t>=2*0.321W=0.642W</m:t>
           </m:r>
         </m:oMath>
       </m:oMathPara>
@@ -2667,25 +4631,7 @@
     <w:p/>
     <w:p>
       <w:r>
-        <w:t>Con esta práctica se comprobó</w:t>
-      </w:r>
-      <w:r>
-        <w:t xml:space="preserve"> lo estudiado en</w:t>
-      </w:r>
-      <w:r>
-        <w:t xml:space="preserve"> la</w:t>
-      </w:r>
-      <w:r>
-        <w:t xml:space="preserve"> teoría respecto a modulación lineal AM. Se </w:t>
-      </w:r>
-      <w:r>
-        <w:t>Verificó</w:t>
-      </w:r>
-      <w:r>
-        <w:t xml:space="preserve"> que la envolvente de la portadora modulada tiene la misma f</w:t>
-      </w:r>
-      <w:r>
-        <w:t xml:space="preserve">orma que el mensaje mientras </w:t>
+        <w:t xml:space="preserve">Con esta práctica se comprobó lo estudiado en la teoría respecto a modulación lineal AM. Se Verificó que la envolvente de la portadora modulada tiene la misma forma que el mensaje mientras </w:t>
       </w:r>
       <w:proofErr w:type="spellStart"/>
       <w:r>
@@ -2766,7 +4712,7 @@
       <w:rPr>
         <w:noProof/>
       </w:rPr>
-      <w:t>8</w:t>
+      <w:t>5</w:t>
     </w:r>
     <w:r>
       <w:fldChar w:fldCharType="end"/>
@@ -2779,7 +4725,7 @@
         <w:rPr>
           <w:noProof/>
         </w:rPr>
-        <w:t>8</w:t>
+        <w:t>9</w:t>
       </w:r>
     </w:fldSimple>
   </w:p>
@@ -2930,7 +4876,7 @@
         <v:path o:extrusionok="f" gradientshapeok="t" o:connecttype="rect"/>
         <o:lock v:ext="edit" aspectratio="t"/>
       </v:shapetype>
-      <v:shape id="_x0000_i1046" type="#_x0000_t75" style="width:11.55pt;height:11.55pt" o:bullet="t">
+      <v:shape id="_x0000_i1028" type="#_x0000_t75" style="width:11.5pt;height:11.5pt" o:bullet="t">
         <v:imagedata r:id="rId1" o:title="mso87BF"/>
       </v:shape>
     </w:pict>
@@ -6782,7 +8728,7 @@
 </file>
 
 <file path=customXml/itemProps1.xml><?xml version="1.0" encoding="utf-8"?>
-<ds:datastoreItem xmlns:ds="http://schemas.openxmlformats.org/officeDocument/2006/customXml" ds:itemID="{9758A971-7219-4C45-A3A9-2851E575CBDE}">
+<ds:datastoreItem xmlns:ds="http://schemas.openxmlformats.org/officeDocument/2006/customXml" ds:itemID="{5A49DE30-C233-43C4-A5E5-9CBD37A318A5}">
   <ds:schemaRefs>
     <ds:schemaRef ds:uri="http://schemas.openxmlformats.org/officeDocument/2006/bibliography"/>
   </ds:schemaRefs>

</xml_diff>